<commit_message>
Added only_input_alias  and computer_voice_alias
with only_input_alias the code under this line will only be executed if the value who is stored in the alias matches the input 
With computer_voice_alias The content who is stored in the alias will be spoken by a computer voice
</commit_message>
<xml_diff>
--- a/Hightodown Doku.docx
+++ b/Hightodown Doku.docx
@@ -2469,6 +2469,80 @@
           <w:szCs w:val="18"/>
         </w:rPr>
       </w:pPr>
+      <w:proofErr w:type="spellStart"/>
+      <w:r>
+        <w:rPr>
+          <w:sz w:val="18"/>
+          <w:szCs w:val="18"/>
+          <w:highlight w:val="darkYellow"/>
+        </w:rPr>
+        <w:t>only_input_alias</w:t>
+      </w:r>
+      <w:proofErr w:type="spellEnd"/>
+    </w:p>
+    <w:p>
+      <w:pPr>
+        <w:rPr>
+          <w:sz w:val="18"/>
+          <w:szCs w:val="18"/>
+        </w:rPr>
+      </w:pPr>
+      <w:r>
+        <w:rPr>
+          <w:sz w:val="18"/>
+          <w:szCs w:val="18"/>
+        </w:rPr>
+        <w:t xml:space="preserve">Code wird nur weiter </w:t>
+      </w:r>
+      <w:proofErr w:type="gramStart"/>
+      <w:r>
+        <w:rPr>
+          <w:sz w:val="18"/>
+          <w:szCs w:val="18"/>
+        </w:rPr>
+        <w:t>ausgeführt</w:t>
+      </w:r>
+      <w:proofErr w:type="gramEnd"/>
+      <w:r>
+        <w:rPr>
+          <w:sz w:val="18"/>
+          <w:szCs w:val="18"/>
+        </w:rPr>
+        <w:t xml:space="preserve"> wenn der Input der von dem User erfragt wird dem Alias entspricht</w:t>
+      </w:r>
+    </w:p>
+    <w:p>
+      <w:pPr>
+        <w:rPr>
+          <w:sz w:val="18"/>
+          <w:szCs w:val="18"/>
+        </w:rPr>
+      </w:pPr>
+      <w:proofErr w:type="spellStart"/>
+      <w:r>
+        <w:rPr>
+          <w:sz w:val="18"/>
+          <w:szCs w:val="18"/>
+          <w:highlight w:val="darkYellow"/>
+        </w:rPr>
+        <w:t>computer_voice_alias</w:t>
+      </w:r>
+      <w:proofErr w:type="spellEnd"/>
+    </w:p>
+    <w:p>
+      <w:pPr>
+        <w:rPr>
+          <w:sz w:val="18"/>
+          <w:szCs w:val="18"/>
+        </w:rPr>
+      </w:pPr>
+      <w:r>
+        <w:rPr>
+          <w:sz w:val="18"/>
+          <w:szCs w:val="18"/>
+        </w:rPr>
+        <w:t xml:space="preserve">Eine computerstimme Stimme gibt das aus was im Alias ist </w:t>
+      </w:r>
       <w:bookmarkStart w:id="0" w:name="_GoBack"/>
       <w:bookmarkEnd w:id="0"/>
     </w:p>
@@ -3234,7 +3308,7 @@
 </file>
 
 <file path=customXml/itemProps1.xml><?xml version="1.0" encoding="utf-8"?>
-<ds:datastoreItem xmlns:ds="http://schemas.openxmlformats.org/officeDocument/2006/customXml" ds:itemID="{C16BE0E1-CFBF-47AA-8B25-457032E1C7AB}">
+<ds:datastoreItem xmlns:ds="http://schemas.openxmlformats.org/officeDocument/2006/customXml" ds:itemID="{CA41582F-B472-4495-A408-C771FCFE6B77}">
   <ds:schemaRefs>
     <ds:schemaRef ds:uri="http://schemas.openxmlformats.org/officeDocument/2006/bibliography"/>
   </ds:schemaRefs>

</xml_diff>

<commit_message>
New Keywords clear_alias  , only_alias_num
clear_alias deletes the value of the alias
only_alias_num  Code is only executed when the alias is a numeric
</commit_message>
<xml_diff>
--- a/Hightodown Doku.docx
+++ b/Hightodown Doku.docx
@@ -2543,6 +2543,96 @@
         </w:rPr>
         <w:t xml:space="preserve">Eine computerstimme Stimme gibt das aus was im Alias ist </w:t>
       </w:r>
+    </w:p>
+    <w:p>
+      <w:pPr>
+        <w:rPr>
+          <w:sz w:val="18"/>
+          <w:szCs w:val="18"/>
+        </w:rPr>
+      </w:pPr>
+      <w:proofErr w:type="spellStart"/>
+      <w:r>
+        <w:rPr>
+          <w:sz w:val="18"/>
+          <w:szCs w:val="18"/>
+          <w:highlight w:val="darkYellow"/>
+        </w:rPr>
+        <w:t>clear_alias</w:t>
+      </w:r>
+      <w:proofErr w:type="spellEnd"/>
+    </w:p>
+    <w:p>
+      <w:pPr>
+        <w:rPr>
+          <w:sz w:val="18"/>
+          <w:szCs w:val="18"/>
+        </w:rPr>
+      </w:pPr>
+      <w:r>
+        <w:rPr>
+          <w:sz w:val="18"/>
+          <w:szCs w:val="18"/>
+        </w:rPr>
+        <w:t>löscht den Inhalt des Alias wieder</w:t>
+      </w:r>
+    </w:p>
+    <w:p>
+      <w:pPr>
+        <w:rPr>
+          <w:sz w:val="18"/>
+          <w:szCs w:val="18"/>
+        </w:rPr>
+      </w:pPr>
+      <w:proofErr w:type="spellStart"/>
+      <w:r>
+        <w:rPr>
+          <w:sz w:val="18"/>
+          <w:szCs w:val="18"/>
+          <w:highlight w:val="darkYellow"/>
+        </w:rPr>
+        <w:t>only_alias_num</w:t>
+      </w:r>
+      <w:proofErr w:type="spellEnd"/>
+    </w:p>
+    <w:p>
+      <w:pPr>
+        <w:rPr>
+          <w:sz w:val="18"/>
+          <w:szCs w:val="18"/>
+        </w:rPr>
+      </w:pPr>
+      <w:r>
+        <w:rPr>
+          <w:sz w:val="18"/>
+          <w:szCs w:val="18"/>
+        </w:rPr>
+        <w:t xml:space="preserve">Code wird nur weiter </w:t>
+      </w:r>
+      <w:proofErr w:type="gramStart"/>
+      <w:r>
+        <w:rPr>
+          <w:sz w:val="18"/>
+          <w:szCs w:val="18"/>
+        </w:rPr>
+        <w:t>ausgeführt</w:t>
+      </w:r>
+      <w:proofErr w:type="gramEnd"/>
+      <w:r>
+        <w:rPr>
+          <w:sz w:val="18"/>
+          <w:szCs w:val="18"/>
+        </w:rPr>
+        <w:t xml:space="preserve"> wenn der im Alias gespeicherte Werte numerisch ist</w:t>
+      </w:r>
+    </w:p>
+    <w:p>
+      <w:pPr>
+        <w:rPr>
+          <w:sz w:val="18"/>
+          <w:szCs w:val="18"/>
+        </w:rPr>
+      </w:pPr>
       <w:bookmarkStart w:id="0" w:name="_GoBack"/>
       <w:bookmarkEnd w:id="0"/>
     </w:p>
@@ -3308,7 +3398,7 @@
 </file>
 
 <file path=customXml/itemProps1.xml><?xml version="1.0" encoding="utf-8"?>
-<ds:datastoreItem xmlns:ds="http://schemas.openxmlformats.org/officeDocument/2006/customXml" ds:itemID="{CA41582F-B472-4495-A408-C771FCFE6B77}">
+<ds:datastoreItem xmlns:ds="http://schemas.openxmlformats.org/officeDocument/2006/customXml" ds:itemID="{DE0CF5C7-7369-41F4-8C4C-D6D36066A749}">
   <ds:schemaRefs>
     <ds:schemaRef ds:uri="http://schemas.openxmlformats.org/officeDocument/2006/bibliography"/>
   </ds:schemaRefs>

</xml_diff>

<commit_message>
Added new Function sleep_alias
pauses for the time who is set in the alias
</commit_message>
<xml_diff>
--- a/Hightodown Doku.docx
+++ b/Hightodown Doku.docx
@@ -2633,8 +2633,56 @@
           <w:szCs w:val="18"/>
         </w:rPr>
       </w:pPr>
+      <w:proofErr w:type="spellStart"/>
+      <w:r>
+        <w:rPr>
+          <w:sz w:val="18"/>
+          <w:szCs w:val="18"/>
+          <w:highlight w:val="darkYellow"/>
+        </w:rPr>
+        <w:t>sleep_alias</w:t>
+      </w:r>
+      <w:proofErr w:type="spellEnd"/>
+    </w:p>
+    <w:p>
+      <w:pPr>
+        <w:rPr>
+          <w:sz w:val="18"/>
+          <w:szCs w:val="18"/>
+        </w:rPr>
+      </w:pPr>
+      <w:r>
+        <w:rPr>
+          <w:sz w:val="18"/>
+          <w:szCs w:val="18"/>
+        </w:rPr>
+        <w:t xml:space="preserve">pausiert für die </w:t>
+      </w:r>
+      <w:r>
+        <w:rPr>
+          <w:sz w:val="18"/>
+          <w:szCs w:val="18"/>
+        </w:rPr>
+        <w:t>im Alias angegeben Zeit</w:t>
+      </w:r>
       <w:bookmarkStart w:id="0" w:name="_GoBack"/>
       <w:bookmarkEnd w:id="0"/>
+    </w:p>
+    <w:p>
+      <w:pPr>
+        <w:rPr>
+          <w:sz w:val="18"/>
+          <w:szCs w:val="18"/>
+        </w:rPr>
+      </w:pPr>
+    </w:p>
+    <w:p>
+      <w:pPr>
+        <w:rPr>
+          <w:sz w:val="18"/>
+          <w:szCs w:val="18"/>
+        </w:rPr>
+      </w:pPr>
     </w:p>
     <w:sectPr>
       <w:pgSz w:w="11906" w:h="16838"/>
@@ -3048,7 +3096,6 @@
   <w:style w:type="character" w:default="1" w:styleId="Absatz-Standardschriftart">
     <w:name w:val="Default Paragraph Font"/>
     <w:uiPriority w:val="1"/>
-    <w:semiHidden/>
     <w:unhideWhenUsed/>
   </w:style>
   <w:style w:type="table" w:default="1" w:styleId="NormaleTabelle">
@@ -3398,7 +3445,7 @@
 </file>
 
 <file path=customXml/itemProps1.xml><?xml version="1.0" encoding="utf-8"?>
-<ds:datastoreItem xmlns:ds="http://schemas.openxmlformats.org/officeDocument/2006/customXml" ds:itemID="{DE0CF5C7-7369-41F4-8C4C-D6D36066A749}">
+<ds:datastoreItem xmlns:ds="http://schemas.openxmlformats.org/officeDocument/2006/customXml" ds:itemID="{2AA4AE3A-0569-4CE1-A9D1-C132E285F7CE}">
   <ds:schemaRefs>
     <ds:schemaRef ds:uri="http://schemas.openxmlformats.org/officeDocument/2006/bibliography"/>
   </ds:schemaRefs>

</xml_diff>

<commit_message>
Added new function only_alias
The code will be only executed further if the alias equals the content who is written in the next line
</commit_message>
<xml_diff>
--- a/Hightodown Doku.docx
+++ b/Hightodown Doku.docx
@@ -2664,6 +2664,39 @@
           <w:szCs w:val="18"/>
         </w:rPr>
         <w:t>im Alias angegeben Zeit</w:t>
+      </w:r>
+    </w:p>
+    <w:p>
+      <w:pPr>
+        <w:rPr>
+          <w:sz w:val="18"/>
+          <w:szCs w:val="18"/>
+        </w:rPr>
+      </w:pPr>
+      <w:proofErr w:type="spellStart"/>
+      <w:r>
+        <w:rPr>
+          <w:sz w:val="18"/>
+          <w:szCs w:val="18"/>
+          <w:highlight w:val="darkYellow"/>
+        </w:rPr>
+        <w:t>only_alias</w:t>
+      </w:r>
+      <w:proofErr w:type="spellEnd"/>
+    </w:p>
+    <w:p>
+      <w:pPr>
+        <w:rPr>
+          <w:sz w:val="18"/>
+          <w:szCs w:val="18"/>
+        </w:rPr>
+      </w:pPr>
+      <w:r>
+        <w:rPr>
+          <w:sz w:val="18"/>
+          <w:szCs w:val="18"/>
+        </w:rPr>
+        <w:t>Code wird nur weiter ausgeführt wenn der Wert im Alias dem in der nächsten Zeile entspricht</w:t>
       </w:r>
       <w:bookmarkStart w:id="0" w:name="_GoBack"/>
       <w:bookmarkEnd w:id="0"/>
@@ -3096,6 +3129,7 @@
   <w:style w:type="character" w:default="1" w:styleId="Absatz-Standardschriftart">
     <w:name w:val="Default Paragraph Font"/>
     <w:uiPriority w:val="1"/>
+    <w:semiHidden/>
     <w:unhideWhenUsed/>
   </w:style>
   <w:style w:type="table" w:default="1" w:styleId="NormaleTabelle">
@@ -3445,7 +3479,7 @@
 </file>
 
 <file path=customXml/itemProps1.xml><?xml version="1.0" encoding="utf-8"?>
-<ds:datastoreItem xmlns:ds="http://schemas.openxmlformats.org/officeDocument/2006/customXml" ds:itemID="{2AA4AE3A-0569-4CE1-A9D1-C132E285F7CE}">
+<ds:datastoreItem xmlns:ds="http://schemas.openxmlformats.org/officeDocument/2006/customXml" ds:itemID="{36F5E580-7653-482F-9E78-0B11FDF21849}">
   <ds:schemaRefs>
     <ds:schemaRef ds:uri="http://schemas.openxmlformats.org/officeDocument/2006/bibliography"/>
   </ds:schemaRefs>

</xml_diff>

<commit_message>
Added new functions random_in_alias , only_alias_else_jump , only_alias_endswith , little bug fixes
random_in_alias generates a pseudo random number in the range from the value in the next and the value in the line after this and saves it in the alias
only_alias_else_jump code will be only further executed when the alias is equal to the stuff who is written in the next line if not it will be  jumped to the line which is set in the line after this line
only_alias_endswith code will be only further executed when the stuff who is in the alias ends with the stuff who is written in the next line

restart works now also without a newline
print now prints without a new line
</commit_message>
<xml_diff>
--- a/Hightodown Doku.docx
+++ b/Hightodown Doku.docx
@@ -2698,16 +2698,139 @@
         </w:rPr>
         <w:t>Code wird nur weiter ausgeführt wenn der Wert im Alias dem in der nächsten Zeile entspricht</w:t>
       </w:r>
+    </w:p>
+    <w:p>
+      <w:pPr>
+        <w:rPr>
+          <w:sz w:val="18"/>
+          <w:szCs w:val="18"/>
+        </w:rPr>
+      </w:pPr>
+      <w:proofErr w:type="spellStart"/>
+      <w:r>
+        <w:rPr>
+          <w:sz w:val="18"/>
+          <w:szCs w:val="18"/>
+          <w:highlight w:val="darkYellow"/>
+        </w:rPr>
+        <w:t>random_in_alias</w:t>
+      </w:r>
+      <w:proofErr w:type="spellEnd"/>
+    </w:p>
+    <w:p>
+      <w:pPr>
+        <w:rPr>
+          <w:sz w:val="18"/>
+          <w:szCs w:val="18"/>
+        </w:rPr>
+      </w:pPr>
+      <w:r>
+        <w:rPr>
+          <w:sz w:val="18"/>
+          <w:szCs w:val="18"/>
+        </w:rPr>
+        <w:t>Generiert eine Pseudozufallszahl die zwischen den in den nächsten beiden Zeilen angegebenen Werten und speichert sie dann im Alias</w:t>
+      </w:r>
+    </w:p>
+    <w:p>
+      <w:pPr>
+        <w:rPr>
+          <w:sz w:val="18"/>
+          <w:szCs w:val="18"/>
+        </w:rPr>
+      </w:pPr>
+      <w:proofErr w:type="spellStart"/>
+      <w:r>
+        <w:rPr>
+          <w:sz w:val="18"/>
+          <w:szCs w:val="18"/>
+          <w:highlight w:val="darkYellow"/>
+        </w:rPr>
+        <w:t>only_alias_else_jump</w:t>
+      </w:r>
+      <w:proofErr w:type="spellEnd"/>
+    </w:p>
+    <w:p>
+      <w:pPr>
+        <w:rPr>
+          <w:sz w:val="18"/>
+          <w:szCs w:val="18"/>
+        </w:rPr>
+      </w:pPr>
+      <w:r>
+        <w:rPr>
+          <w:sz w:val="18"/>
+          <w:szCs w:val="18"/>
+        </w:rPr>
+        <w:t xml:space="preserve">code wird nur weiter </w:t>
+      </w:r>
+      <w:proofErr w:type="gramStart"/>
+      <w:r>
+        <w:rPr>
+          <w:sz w:val="18"/>
+          <w:szCs w:val="18"/>
+        </w:rPr>
+        <w:t>ausgeführt</w:t>
+      </w:r>
+      <w:proofErr w:type="gramEnd"/>
+      <w:r>
+        <w:rPr>
+          <w:sz w:val="18"/>
+          <w:szCs w:val="18"/>
+        </w:rPr>
+        <w:t xml:space="preserve"> wenn der Alias dem entspricht was in der nächsten Zeile angegeben ist. Ansonsten wird in die </w:t>
+      </w:r>
+      <w:proofErr w:type="gramStart"/>
+      <w:r>
+        <w:rPr>
+          <w:sz w:val="18"/>
+          <w:szCs w:val="18"/>
+        </w:rPr>
+        <w:t>Zeile gesprungen</w:t>
+      </w:r>
+      <w:proofErr w:type="gramEnd"/>
+      <w:r>
+        <w:rPr>
+          <w:sz w:val="18"/>
+          <w:szCs w:val="18"/>
+        </w:rPr>
+        <w:t xml:space="preserve"> die in der übernächsten angegeben wird</w:t>
+      </w:r>
+    </w:p>
+    <w:p>
+      <w:pPr>
+        <w:rPr>
+          <w:sz w:val="18"/>
+          <w:szCs w:val="18"/>
+        </w:rPr>
+      </w:pPr>
+      <w:proofErr w:type="spellStart"/>
+      <w:r>
+        <w:rPr>
+          <w:sz w:val="18"/>
+          <w:szCs w:val="18"/>
+          <w:highlight w:val="darkYellow"/>
+        </w:rPr>
+        <w:t>only_alias_endswith</w:t>
+      </w:r>
+      <w:proofErr w:type="spellEnd"/>
+    </w:p>
+    <w:p>
+      <w:pPr>
+        <w:rPr>
+          <w:sz w:val="18"/>
+          <w:szCs w:val="18"/>
+        </w:rPr>
+      </w:pPr>
+      <w:r>
+        <w:rPr>
+          <w:sz w:val="18"/>
+          <w:szCs w:val="18"/>
+        </w:rPr>
+        <w:t>Code wird nur weiter ausgeführt wenn der Alias mit dem in der nächsten Zeile angegebenen Zeichen endet</w:t>
+      </w:r>
       <w:bookmarkStart w:id="0" w:name="_GoBack"/>
       <w:bookmarkEnd w:id="0"/>
-    </w:p>
-    <w:p>
-      <w:pPr>
-        <w:rPr>
-          <w:sz w:val="18"/>
-          <w:szCs w:val="18"/>
-        </w:rPr>
-      </w:pPr>
     </w:p>
     <w:p>
       <w:pPr>
@@ -3479,7 +3602,7 @@
 </file>
 
 <file path=customXml/itemProps1.xml><?xml version="1.0" encoding="utf-8"?>
-<ds:datastoreItem xmlns:ds="http://schemas.openxmlformats.org/officeDocument/2006/customXml" ds:itemID="{36F5E580-7653-482F-9E78-0B11FDF21849}">
+<ds:datastoreItem xmlns:ds="http://schemas.openxmlformats.org/officeDocument/2006/customXml" ds:itemID="{347A0E93-101C-42EE-9E7C-5D8CD39290F4}">
   <ds:schemaRefs>
     <ds:schemaRef ds:uri="http://schemas.openxmlformats.org/officeDocument/2006/bibliography"/>
   </ds:schemaRefs>

</xml_diff>

<commit_message>
Added new function hash_sha256_alias
Generates a the sha256 hash from the value who is stored in the alias and displays it
</commit_message>
<xml_diff>
--- a/Hightodown Doku.docx
+++ b/Hightodown Doku.docx
@@ -2859,7 +2859,53 @@
           <w:sz w:val="18"/>
           <w:szCs w:val="18"/>
         </w:rPr>
-        <w:t xml:space="preserve">generiert einen MD5 Hash aus dem Was im Alias gespeichert ist und gibt diesen dann aus </w:t>
+        <w:t>generiert einen MD5 Hash aus dem Was im Alias gespeichert ist und gibt diesen dann aus</w:t>
+      </w:r>
+    </w:p>
+    <w:p>
+      <w:pPr>
+        <w:rPr>
+          <w:sz w:val="18"/>
+          <w:szCs w:val="18"/>
+        </w:rPr>
+      </w:pPr>
+      <w:r>
+        <w:rPr>
+          <w:sz w:val="18"/>
+          <w:szCs w:val="18"/>
+        </w:rPr>
+        <w:t xml:space="preserve"> </w:t>
+      </w:r>
+      <w:r>
+        <w:rPr>
+          <w:sz w:val="18"/>
+          <w:szCs w:val="18"/>
+          <w:highlight w:val="darkYellow"/>
+        </w:rPr>
+        <w:t>hash_</w:t>
+      </w:r>
+      <w:r>
+        <w:rPr>
+          <w:sz w:val="18"/>
+          <w:szCs w:val="18"/>
+          <w:highlight w:val="darkYellow"/>
+        </w:rPr>
+        <w:t>sha256_alias</w:t>
+      </w:r>
+    </w:p>
+    <w:p>
+      <w:pPr>
+        <w:rPr>
+          <w:sz w:val="18"/>
+          <w:szCs w:val="18"/>
+        </w:rPr>
+      </w:pPr>
+      <w:r>
+        <w:rPr>
+          <w:sz w:val="18"/>
+          <w:szCs w:val="18"/>
+        </w:rPr>
+        <w:t>generiert einen sha256 Hash aus dem alias und gibt diesen Aus</w:t>
       </w:r>
       <w:bookmarkStart w:id="0" w:name="_GoBack"/>
       <w:bookmarkEnd w:id="0"/>
@@ -3626,7 +3672,7 @@
 </file>
 
 <file path=customXml/itemProps1.xml><?xml version="1.0" encoding="utf-8"?>
-<ds:datastoreItem xmlns:ds="http://schemas.openxmlformats.org/officeDocument/2006/customXml" ds:itemID="{37EA300B-7335-4306-A206-DAFC50CEFB89}">
+<ds:datastoreItem xmlns:ds="http://schemas.openxmlformats.org/officeDocument/2006/customXml" ds:itemID="{8ED12231-9DD5-401E-95D7-9C8B278454AA}">
   <ds:schemaRefs>
     <ds:schemaRef ds:uri="http://schemas.openxmlformats.org/officeDocument/2006/bibliography"/>
   </ds:schemaRefs>

</xml_diff>

<commit_message>
New functions only_counter_lower , only_counter_higher
only_counter_lower : Code will be only further executed if the counter is lower as the value who is given in the next line
only_counter_higher: Code will be only further executed if the counter is higher as the value who is given in the next line
</commit_message>
<xml_diff>
--- a/Hightodown Doku.docx
+++ b/Hightodown Doku.docx
@@ -3093,6 +3093,136 @@
           <w:sz w:val="18"/>
           <w:szCs w:val="18"/>
         </w:rPr>
+        <w:t xml:space="preserve">Code wird nur weiter </w:t>
+      </w:r>
+      <w:proofErr w:type="gramStart"/>
+      <w:r>
+        <w:rPr>
+          <w:sz w:val="18"/>
+          <w:szCs w:val="18"/>
+        </w:rPr>
+        <w:t>ausgeführt</w:t>
+      </w:r>
+      <w:proofErr w:type="gramEnd"/>
+      <w:r>
+        <w:rPr>
+          <w:sz w:val="18"/>
+          <w:szCs w:val="18"/>
+        </w:rPr>
+        <w:t xml:space="preserve"> wenn der </w:t>
+      </w:r>
+      <w:proofErr w:type="spellStart"/>
+      <w:r>
+        <w:rPr>
+          <w:sz w:val="18"/>
+          <w:szCs w:val="18"/>
+        </w:rPr>
+        <w:t>counter</w:t>
+      </w:r>
+      <w:proofErr w:type="spellEnd"/>
+      <w:r>
+        <w:rPr>
+          <w:sz w:val="18"/>
+          <w:szCs w:val="18"/>
+        </w:rPr>
+        <w:t xml:space="preserve"> dem in der nächsten Zeile angegebenen Wert entspricht</w:t>
+      </w:r>
+    </w:p>
+    <w:p>
+      <w:pPr>
+        <w:rPr>
+          <w:sz w:val="18"/>
+          <w:szCs w:val="18"/>
+        </w:rPr>
+      </w:pPr>
+      <w:proofErr w:type="spellStart"/>
+      <w:r>
+        <w:rPr>
+          <w:sz w:val="18"/>
+          <w:szCs w:val="18"/>
+          <w:highlight w:val="darkYellow"/>
+        </w:rPr>
+        <w:t>only_counter_lower</w:t>
+      </w:r>
+      <w:proofErr w:type="spellEnd"/>
+    </w:p>
+    <w:p>
+      <w:pPr>
+        <w:rPr>
+          <w:sz w:val="18"/>
+          <w:szCs w:val="18"/>
+        </w:rPr>
+      </w:pPr>
+      <w:r>
+        <w:rPr>
+          <w:sz w:val="18"/>
+          <w:szCs w:val="18"/>
+        </w:rPr>
+        <w:t xml:space="preserve">Code wird nur weiter </w:t>
+      </w:r>
+      <w:proofErr w:type="gramStart"/>
+      <w:r>
+        <w:rPr>
+          <w:sz w:val="18"/>
+          <w:szCs w:val="18"/>
+        </w:rPr>
+        <w:t>ausgeführt</w:t>
+      </w:r>
+      <w:proofErr w:type="gramEnd"/>
+      <w:r>
+        <w:rPr>
+          <w:sz w:val="18"/>
+          <w:szCs w:val="18"/>
+        </w:rPr>
+        <w:t xml:space="preserve"> wenn der </w:t>
+      </w:r>
+      <w:proofErr w:type="spellStart"/>
+      <w:r>
+        <w:rPr>
+          <w:sz w:val="18"/>
+          <w:szCs w:val="18"/>
+        </w:rPr>
+        <w:t>counter</w:t>
+      </w:r>
+      <w:proofErr w:type="spellEnd"/>
+      <w:r>
+        <w:rPr>
+          <w:sz w:val="18"/>
+          <w:szCs w:val="18"/>
+        </w:rPr>
+        <w:t xml:space="preserve"> niedriger als der in der nächsten Zeile angegebene Wert ist.</w:t>
+      </w:r>
+    </w:p>
+    <w:p>
+      <w:pPr>
+        <w:rPr>
+          <w:sz w:val="18"/>
+          <w:szCs w:val="18"/>
+        </w:rPr>
+      </w:pPr>
+      <w:proofErr w:type="spellStart"/>
+      <w:r>
+        <w:rPr>
+          <w:sz w:val="18"/>
+          <w:szCs w:val="18"/>
+          <w:highlight w:val="darkYellow"/>
+        </w:rPr>
+        <w:t>only_counter_higher</w:t>
+      </w:r>
+      <w:proofErr w:type="spellEnd"/>
+    </w:p>
+    <w:p>
+      <w:pPr>
+        <w:rPr>
+          <w:sz w:val="18"/>
+          <w:szCs w:val="18"/>
+        </w:rPr>
+      </w:pPr>
+      <w:r>
+        <w:rPr>
+          <w:sz w:val="18"/>
+          <w:szCs w:val="18"/>
+        </w:rPr>
         <w:t xml:space="preserve">Code wird nur weiter ausgeführt wenn der </w:t>
       </w:r>
       <w:proofErr w:type="spellStart"/>
@@ -3109,7 +3239,7 @@
           <w:sz w:val="18"/>
           <w:szCs w:val="18"/>
         </w:rPr>
-        <w:t xml:space="preserve"> dem in der nächsten Zeile angegebenen Wert entspricht</w:t>
+        <w:t xml:space="preserve"> größer als der in der nächsten Zeile angegebene Wert ist</w:t>
       </w:r>
       <w:bookmarkStart w:id="0" w:name="_GoBack"/>
       <w:bookmarkEnd w:id="0"/>
@@ -3876,7 +4006,7 @@
 </file>
 
 <file path=customXml/itemProps1.xml><?xml version="1.0" encoding="utf-8"?>
-<ds:datastoreItem xmlns:ds="http://schemas.openxmlformats.org/officeDocument/2006/customXml" ds:itemID="{988BF751-0F83-4E46-B155-7697C73F4A4F}">
+<ds:datastoreItem xmlns:ds="http://schemas.openxmlformats.org/officeDocument/2006/customXml" ds:itemID="{6E99418C-BD98-4BB0-90EE-3EDFB2214DEC}">
   <ds:schemaRefs>
     <ds:schemaRef ds:uri="http://schemas.openxmlformats.org/officeDocument/2006/bibliography"/>
   </ds:schemaRefs>

</xml_diff>

<commit_message>
Now you can Also run an other file Just do the following with a command line  ./hightodown.exe  "and then here your filename"
Now you can Also run an other file Just do the following with a command line  ./hightodown.exe  "and then here your filename"
</commit_message>
<xml_diff>
--- a/Hightodown Doku.docx
+++ b/Hightodown Doku.docx
@@ -260,7 +260,55 @@
           <w:sz w:val="18"/>
           <w:szCs w:val="18"/>
         </w:rPr>
-        <w:t xml:space="preserve"> liegen und muss immer Test.htd heißen. </w:t>
+        <w:t xml:space="preserve"> liegen und muss immer </w:t>
+      </w:r>
+      <w:proofErr w:type="spellStart"/>
+      <w:r>
+        <w:rPr>
+          <w:sz w:val="18"/>
+          <w:szCs w:val="18"/>
+        </w:rPr>
+        <w:t>Test.htd</w:t>
+      </w:r>
+      <w:proofErr w:type="spellEnd"/>
+      <w:r>
+        <w:rPr>
+          <w:sz w:val="18"/>
+          <w:szCs w:val="18"/>
+        </w:rPr>
+        <w:t xml:space="preserve"> heißen</w:t>
+      </w:r>
+      <w:r>
+        <w:rPr>
+          <w:sz w:val="18"/>
+          <w:szCs w:val="18"/>
+        </w:rPr>
+        <w:t xml:space="preserve"> (Nicht mehr da man jetzt mithelfe der Parameter die man angeben kann wenn man die exe per </w:t>
+      </w:r>
+      <w:proofErr w:type="spellStart"/>
+      <w:r>
+        <w:rPr>
+          <w:sz w:val="18"/>
+          <w:szCs w:val="18"/>
+        </w:rPr>
+        <w:t>Commandline</w:t>
+      </w:r>
+      <w:proofErr w:type="spellEnd"/>
+      <w:r>
+        <w:rPr>
+          <w:sz w:val="18"/>
+          <w:szCs w:val="18"/>
+        </w:rPr>
+        <w:t xml:space="preserve"> startet auch eine andere Datei nehmen kann)</w:t>
+      </w:r>
+      <w:bookmarkStart w:id="0" w:name="_GoBack"/>
+      <w:bookmarkEnd w:id="0"/>
+      <w:r>
+        <w:rPr>
+          <w:sz w:val="18"/>
+          <w:szCs w:val="18"/>
+        </w:rPr>
+        <w:t xml:space="preserve">. </w:t>
       </w:r>
       <w:r>
         <w:rPr>
@@ -3241,8 +3289,6 @@
         </w:rPr>
         <w:t xml:space="preserve"> größer als der in der nächsten Zeile angegebene Wert ist</w:t>
       </w:r>
-      <w:bookmarkStart w:id="0" w:name="_GoBack"/>
-      <w:bookmarkEnd w:id="0"/>
     </w:p>
     <w:sectPr>
       <w:pgSz w:w="11906" w:h="16838"/>
@@ -4006,7 +4052,7 @@
 </file>
 
 <file path=customXml/itemProps1.xml><?xml version="1.0" encoding="utf-8"?>
-<ds:datastoreItem xmlns:ds="http://schemas.openxmlformats.org/officeDocument/2006/customXml" ds:itemID="{6E99418C-BD98-4BB0-90EE-3EDFB2214DEC}">
+<ds:datastoreItem xmlns:ds="http://schemas.openxmlformats.org/officeDocument/2006/customXml" ds:itemID="{01766B6E-9B86-4278-9B67-939EEF4840F0}">
   <ds:schemaRefs>
     <ds:schemaRef ds:uri="http://schemas.openxmlformats.org/officeDocument/2006/bibliography"/>
   </ds:schemaRefs>

</xml_diff>

<commit_message>
Documentation updatet Hightodown now also for Linux ARM and X86 Linux
Documentation updatet Hightodown now also for Linux ARM and X86 Linux

Please Read Documentation for more details
</commit_message>
<xml_diff>
--- a/Hightodown Doku.docx
+++ b/Hightodown Doku.docx
@@ -11,13 +11,21 @@
           <w:u w:val="single"/>
         </w:rPr>
       </w:pPr>
-      <w:proofErr w:type="spellStart"/>
       <w:r>
         <w:rPr>
           <w:sz w:val="52"/>
           <w:szCs w:val="52"/>
           <w:u w:val="single"/>
         </w:rPr>
+        <w:t xml:space="preserve"> </w:t>
+      </w:r>
+      <w:proofErr w:type="spellStart"/>
+      <w:r>
+        <w:rPr>
+          <w:sz w:val="52"/>
+          <w:szCs w:val="52"/>
+          <w:u w:val="single"/>
+        </w:rPr>
         <w:t>Hightodown</w:t>
       </w:r>
       <w:proofErr w:type="spellEnd"/>
@@ -155,21 +163,39 @@
           <w:sz w:val="18"/>
           <w:szCs w:val="18"/>
         </w:rPr>
-        <w:t xml:space="preserve"> ist es auch möglich Python Code auszuführen. HTD ist auf keinen Fall ausgereift Sie ist auch nicht perfekt stabil und es sollte abgewogen werden ob der Einsatz von HTD in Produktiver Umgebung wirklich notwendig ist. Im Moment steht leider nur eine Windows </w:t>
-      </w:r>
-      <w:r>
-        <w:rPr>
-          <w:sz w:val="18"/>
-          <w:szCs w:val="18"/>
-        </w:rPr>
-        <w:t>B</w:t>
-      </w:r>
-      <w:r>
-        <w:rPr>
-          <w:sz w:val="18"/>
-          <w:szCs w:val="18"/>
-        </w:rPr>
-        <w:t xml:space="preserve">inary zur Verfügung. HTD besitzt weder if </w:t>
+        <w:t xml:space="preserve"> ist es auch möglich Python Code auszuführen. HTD ist auf keinen Fall ausgereift Sie ist auch nicht perfekt stabil und es sollte abgewogen werden ob der Einsatz von HTD in Produktiver Umgebung wirklich notwendig ist. Im Moment steht </w:t>
+      </w:r>
+      <w:r>
+        <w:rPr>
+          <w:sz w:val="18"/>
+          <w:szCs w:val="18"/>
+        </w:rPr>
+        <w:t xml:space="preserve">eine Windows Binary und 2 Linux </w:t>
+      </w:r>
+      <w:proofErr w:type="spellStart"/>
+      <w:r>
+        <w:rPr>
+          <w:sz w:val="18"/>
+          <w:szCs w:val="18"/>
+        </w:rPr>
+        <w:t>Binaries</w:t>
+      </w:r>
+      <w:proofErr w:type="spellEnd"/>
+      <w:r>
+        <w:rPr>
+          <w:sz w:val="18"/>
+          <w:szCs w:val="18"/>
+        </w:rPr>
+        <w:t xml:space="preserve"> zur Verfügung eine Für ARM und eine für X86 diese beiden sind jedoch eventuell sehr instabil und werden wahrscheinlich nicht von mir weiterentwickelt Es kann auch sein, dass nicht alles genau so funktioniert wie bei der Windows Binarie</w:t>
+      </w:r>
+      <w:bookmarkStart w:id="0" w:name="_GoBack"/>
+      <w:bookmarkEnd w:id="0"/>
+      <w:r>
+        <w:rPr>
+          <w:sz w:val="18"/>
+          <w:szCs w:val="18"/>
+        </w:rPr>
+        <w:t xml:space="preserve">. HTD besitzt weder if </w:t>
       </w:r>
       <w:r>
         <w:rPr>
@@ -743,6 +769,7 @@
           <w:szCs w:val="18"/>
           <w:highlight w:val="darkYellow"/>
         </w:rPr>
+        <w:lastRenderedPageBreak/>
         <w:t>system_call</w:t>
       </w:r>
       <w:proofErr w:type="spellEnd"/>
@@ -776,10 +803,829 @@
           <w:szCs w:val="18"/>
           <w:highlight w:val="darkYellow"/>
         </w:rPr>
+        <w:t>sleep</w:t>
+      </w:r>
+      <w:proofErr w:type="spellEnd"/>
+      <w:r>
+        <w:rPr>
+          <w:sz w:val="18"/>
+          <w:szCs w:val="18"/>
+        </w:rPr>
+        <w:t xml:space="preserve"> </w:t>
+      </w:r>
+    </w:p>
+    <w:p>
+      <w:pPr>
+        <w:rPr>
+          <w:sz w:val="18"/>
+          <w:szCs w:val="18"/>
+        </w:rPr>
+      </w:pPr>
+      <w:r>
+        <w:rPr>
+          <w:sz w:val="18"/>
+          <w:szCs w:val="18"/>
+        </w:rPr>
+        <w:t xml:space="preserve">pausiert für die angegebene Zeit in der nächsten Zeile </w:t>
+      </w:r>
+    </w:p>
+    <w:p>
+      <w:pPr>
+        <w:rPr>
+          <w:sz w:val="18"/>
+          <w:szCs w:val="18"/>
+        </w:rPr>
+      </w:pPr>
+      <w:proofErr w:type="spellStart"/>
+      <w:r>
+        <w:rPr>
+          <w:sz w:val="18"/>
+          <w:szCs w:val="18"/>
+          <w:highlight w:val="darkYellow"/>
+        </w:rPr>
+        <w:t>msg_box</w:t>
+      </w:r>
+      <w:proofErr w:type="spellEnd"/>
+    </w:p>
+    <w:p>
+      <w:pPr>
+        <w:rPr>
+          <w:sz w:val="18"/>
+          <w:szCs w:val="18"/>
+        </w:rPr>
+      </w:pPr>
+      <w:r>
+        <w:rPr>
+          <w:sz w:val="18"/>
+          <w:szCs w:val="18"/>
+        </w:rPr>
+        <w:t xml:space="preserve">zeigt eine Messagebox mit dem </w:t>
+      </w:r>
+      <w:r>
+        <w:rPr>
+          <w:sz w:val="18"/>
+          <w:szCs w:val="18"/>
+        </w:rPr>
+        <w:t>Inhalt,</w:t>
+      </w:r>
+      <w:r>
+        <w:rPr>
+          <w:sz w:val="18"/>
+          <w:szCs w:val="18"/>
+        </w:rPr>
+        <w:t xml:space="preserve"> der in der nächsten Zeile steht.</w:t>
+      </w:r>
+    </w:p>
+    <w:p>
+      <w:pPr>
+        <w:rPr>
+          <w:sz w:val="18"/>
+          <w:szCs w:val="18"/>
+        </w:rPr>
+      </w:pPr>
+      <w:proofErr w:type="spellStart"/>
+      <w:r>
+        <w:rPr>
+          <w:sz w:val="18"/>
+          <w:szCs w:val="18"/>
+          <w:highlight w:val="darkYellow"/>
+        </w:rPr>
+        <w:t>r</w:t>
+      </w:r>
+      <w:r>
+        <w:rPr>
+          <w:sz w:val="18"/>
+          <w:szCs w:val="18"/>
+          <w:highlight w:val="darkYellow"/>
+        </w:rPr>
+        <w:t>andom</w:t>
+      </w:r>
+      <w:proofErr w:type="spellEnd"/>
+    </w:p>
+    <w:p>
+      <w:pPr>
+        <w:rPr>
+          <w:sz w:val="18"/>
+          <w:szCs w:val="18"/>
+        </w:rPr>
+      </w:pPr>
+      <w:r>
+        <w:rPr>
+          <w:sz w:val="18"/>
+          <w:szCs w:val="18"/>
+        </w:rPr>
+        <w:t>generiert eine Zufallszahl in dem Bereich der Zahlen in den Nächsten 2 Zeilen</w:t>
+      </w:r>
+    </w:p>
+    <w:p>
+      <w:pPr>
+        <w:rPr>
+          <w:sz w:val="18"/>
+          <w:szCs w:val="18"/>
+        </w:rPr>
+      </w:pPr>
+      <w:proofErr w:type="spellStart"/>
+      <w:r>
+        <w:rPr>
+          <w:sz w:val="18"/>
+          <w:szCs w:val="18"/>
+          <w:highlight w:val="darkYellow"/>
+        </w:rPr>
+        <w:t>show_os</w:t>
+      </w:r>
+      <w:proofErr w:type="spellEnd"/>
+    </w:p>
+    <w:p>
+      <w:pPr>
+        <w:rPr>
+          <w:sz w:val="18"/>
+          <w:szCs w:val="18"/>
+        </w:rPr>
+      </w:pPr>
+      <w:r>
+        <w:rPr>
+          <w:sz w:val="18"/>
+          <w:szCs w:val="18"/>
+        </w:rPr>
+        <w:t>zeigt das Betriebssystem an</w:t>
+      </w:r>
+    </w:p>
+    <w:p>
+      <w:pPr>
+        <w:rPr>
+          <w:sz w:val="18"/>
+          <w:szCs w:val="18"/>
+        </w:rPr>
+      </w:pPr>
+      <w:proofErr w:type="spellStart"/>
+      <w:r>
+        <w:rPr>
+          <w:sz w:val="18"/>
+          <w:szCs w:val="18"/>
+          <w:highlight w:val="darkYellow"/>
+        </w:rPr>
+        <w:t>openwebsite</w:t>
+      </w:r>
+      <w:proofErr w:type="spellEnd"/>
+    </w:p>
+    <w:p>
+      <w:pPr>
+        <w:rPr>
+          <w:sz w:val="18"/>
+          <w:szCs w:val="18"/>
+        </w:rPr>
+      </w:pPr>
+      <w:r>
+        <w:rPr>
+          <w:sz w:val="18"/>
+          <w:szCs w:val="18"/>
+        </w:rPr>
+        <w:t xml:space="preserve">öffnet die </w:t>
+      </w:r>
+      <w:r>
+        <w:rPr>
+          <w:sz w:val="18"/>
+          <w:szCs w:val="18"/>
+        </w:rPr>
+        <w:t>in der nächsten Zeile angegeben URL im Browser</w:t>
+      </w:r>
+    </w:p>
+    <w:p>
+      <w:pPr>
+        <w:rPr>
+          <w:sz w:val="18"/>
+          <w:szCs w:val="18"/>
+        </w:rPr>
+      </w:pPr>
+      <w:proofErr w:type="spellStart"/>
+      <w:r>
+        <w:rPr>
+          <w:sz w:val="18"/>
+          <w:szCs w:val="18"/>
+          <w:highlight w:val="darkYellow"/>
+        </w:rPr>
+        <w:t>show_line</w:t>
+      </w:r>
+      <w:proofErr w:type="spellEnd"/>
+    </w:p>
+    <w:p>
+      <w:pPr>
+        <w:rPr>
+          <w:sz w:val="18"/>
+          <w:szCs w:val="18"/>
+        </w:rPr>
+      </w:pPr>
+      <w:r>
+        <w:rPr>
+          <w:sz w:val="18"/>
+          <w:szCs w:val="18"/>
+        </w:rPr>
+        <w:t>zeigt die aktuelle Zeile an (Beginnt bei 0)</w:t>
+      </w:r>
+    </w:p>
+    <w:p>
+      <w:pPr>
+        <w:rPr>
+          <w:sz w:val="18"/>
+          <w:szCs w:val="18"/>
+        </w:rPr>
+      </w:pPr>
+      <w:proofErr w:type="spellStart"/>
+      <w:r>
+        <w:rPr>
+          <w:sz w:val="18"/>
+          <w:szCs w:val="18"/>
+          <w:highlight w:val="darkYellow"/>
+        </w:rPr>
+        <w:t>restart</w:t>
+      </w:r>
+      <w:proofErr w:type="spellEnd"/>
+    </w:p>
+    <w:p>
+      <w:pPr>
+        <w:rPr>
+          <w:sz w:val="18"/>
+          <w:szCs w:val="18"/>
+        </w:rPr>
+      </w:pPr>
+      <w:r>
+        <w:rPr>
+          <w:sz w:val="18"/>
+          <w:szCs w:val="18"/>
+        </w:rPr>
+        <w:t xml:space="preserve">restartet die </w:t>
+      </w:r>
+      <w:proofErr w:type="spellStart"/>
+      <w:r>
+        <w:rPr>
+          <w:sz w:val="18"/>
+          <w:szCs w:val="18"/>
+        </w:rPr>
+        <w:t>Test.htd</w:t>
+      </w:r>
+      <w:proofErr w:type="spellEnd"/>
+    </w:p>
+    <w:p>
+      <w:pPr>
+        <w:rPr>
+          <w:sz w:val="18"/>
+          <w:szCs w:val="18"/>
+        </w:rPr>
+      </w:pPr>
+      <w:proofErr w:type="spellStart"/>
+      <w:r>
+        <w:rPr>
+          <w:sz w:val="18"/>
+          <w:szCs w:val="18"/>
+          <w:highlight w:val="darkYellow"/>
+        </w:rPr>
+        <w:t>only_input</w:t>
+      </w:r>
+      <w:proofErr w:type="spellEnd"/>
+    </w:p>
+    <w:p>
+      <w:pPr>
+        <w:rPr>
+          <w:sz w:val="18"/>
+          <w:szCs w:val="18"/>
+        </w:rPr>
+      </w:pPr>
+      <w:r>
+        <w:rPr>
+          <w:sz w:val="18"/>
+          <w:szCs w:val="18"/>
+        </w:rPr>
+        <w:t>Öffnet eine Eingabe und nur wenn diese Eingabe dem Text in der nächsten Zeile entspricht wird das Skript weiter ausgeführt.</w:t>
+      </w:r>
+    </w:p>
+    <w:p>
+      <w:pPr>
+        <w:rPr>
+          <w:sz w:val="18"/>
+          <w:szCs w:val="18"/>
+        </w:rPr>
+      </w:pPr>
+      <w:proofErr w:type="spellStart"/>
+      <w:r>
+        <w:rPr>
+          <w:sz w:val="18"/>
+          <w:szCs w:val="18"/>
+          <w:highlight w:val="darkYellow"/>
+        </w:rPr>
+        <w:t>make_file</w:t>
+      </w:r>
+      <w:proofErr w:type="spellEnd"/>
+    </w:p>
+    <w:p>
+      <w:pPr>
+        <w:rPr>
+          <w:sz w:val="18"/>
+          <w:szCs w:val="18"/>
+        </w:rPr>
+      </w:pPr>
+      <w:r>
+        <w:rPr>
+          <w:sz w:val="18"/>
+          <w:szCs w:val="18"/>
+        </w:rPr>
+        <w:t xml:space="preserve">erstellt eine Datei mit dem </w:t>
+      </w:r>
+      <w:r>
+        <w:rPr>
+          <w:sz w:val="18"/>
+          <w:szCs w:val="18"/>
+        </w:rPr>
+        <w:t>Namen,</w:t>
+      </w:r>
+      <w:r>
+        <w:rPr>
+          <w:sz w:val="18"/>
+          <w:szCs w:val="18"/>
+        </w:rPr>
+        <w:t xml:space="preserve"> der in der nächsten Zeile angegeben wird</w:t>
+      </w:r>
+    </w:p>
+    <w:p>
+      <w:pPr>
+        <w:rPr>
+          <w:sz w:val="18"/>
+          <w:szCs w:val="18"/>
+        </w:rPr>
+      </w:pPr>
+      <w:proofErr w:type="spellStart"/>
+      <w:r>
+        <w:rPr>
+          <w:sz w:val="18"/>
+          <w:szCs w:val="18"/>
+          <w:highlight w:val="darkYellow"/>
+        </w:rPr>
+        <w:t>only_file</w:t>
+      </w:r>
+      <w:proofErr w:type="spellEnd"/>
+    </w:p>
+    <w:p>
+      <w:pPr>
+        <w:rPr>
+          <w:sz w:val="18"/>
+          <w:szCs w:val="18"/>
+        </w:rPr>
+      </w:pPr>
+      <w:r>
+        <w:rPr>
+          <w:sz w:val="18"/>
+          <w:szCs w:val="18"/>
+        </w:rPr>
+        <w:t xml:space="preserve">Ähnlich wie </w:t>
+      </w:r>
+      <w:proofErr w:type="spellStart"/>
+      <w:r>
+        <w:rPr>
+          <w:sz w:val="18"/>
+          <w:szCs w:val="18"/>
+        </w:rPr>
+        <w:t>only_input</w:t>
+      </w:r>
+      <w:proofErr w:type="spellEnd"/>
+      <w:r>
+        <w:rPr>
+          <w:sz w:val="18"/>
+          <w:szCs w:val="18"/>
+        </w:rPr>
+        <w:t xml:space="preserve"> Code w</w:t>
+      </w:r>
+      <w:r>
+        <w:rPr>
+          <w:sz w:val="18"/>
+          <w:szCs w:val="18"/>
+        </w:rPr>
+        <w:t xml:space="preserve">ird nur </w:t>
+      </w:r>
+      <w:r>
+        <w:rPr>
+          <w:sz w:val="18"/>
+          <w:szCs w:val="18"/>
+        </w:rPr>
+        <w:t>ausgeführt,</w:t>
+      </w:r>
+      <w:r>
+        <w:rPr>
+          <w:sz w:val="18"/>
+          <w:szCs w:val="18"/>
+        </w:rPr>
+        <w:t xml:space="preserve"> wenn die in der nächsten Zeile Angegebene Datei existiert.</w:t>
+      </w:r>
+    </w:p>
+    <w:p>
+      <w:pPr>
+        <w:rPr>
+          <w:sz w:val="18"/>
+          <w:szCs w:val="18"/>
+        </w:rPr>
+      </w:pPr>
+      <w:proofErr w:type="spellStart"/>
+      <w:r>
+        <w:rPr>
+          <w:sz w:val="18"/>
+          <w:szCs w:val="18"/>
+          <w:highlight w:val="darkYellow"/>
+        </w:rPr>
+        <w:t>list_files</w:t>
+      </w:r>
+      <w:proofErr w:type="spellEnd"/>
+    </w:p>
+    <w:p>
+      <w:pPr>
+        <w:rPr>
+          <w:sz w:val="18"/>
+          <w:szCs w:val="18"/>
+        </w:rPr>
+      </w:pPr>
+      <w:r>
+        <w:rPr>
+          <w:sz w:val="18"/>
+          <w:szCs w:val="18"/>
+        </w:rPr>
+        <w:t>listet alle Dateien im Verzeichnis auf</w:t>
+      </w:r>
+    </w:p>
+    <w:p>
+      <w:pPr>
+        <w:rPr>
+          <w:sz w:val="18"/>
+          <w:szCs w:val="18"/>
+        </w:rPr>
+      </w:pPr>
+      <w:proofErr w:type="spellStart"/>
+      <w:r>
+        <w:rPr>
+          <w:sz w:val="18"/>
+          <w:szCs w:val="18"/>
+          <w:highlight w:val="darkYellow"/>
+        </w:rPr>
+        <w:t>write_tofile</w:t>
+      </w:r>
+      <w:proofErr w:type="spellEnd"/>
+    </w:p>
+    <w:p>
+      <w:pPr>
+        <w:rPr>
+          <w:sz w:val="18"/>
+          <w:szCs w:val="18"/>
+        </w:rPr>
+      </w:pPr>
+      <w:r>
+        <w:rPr>
+          <w:sz w:val="18"/>
+          <w:szCs w:val="18"/>
+        </w:rPr>
+        <w:t>Schreibt den in der nächsten Zeile angegebenen Text in eine Datei. Es wird in die erste Zeile der Datei geschrieben</w:t>
+      </w:r>
+    </w:p>
+    <w:p>
+      <w:pPr>
+        <w:rPr>
+          <w:sz w:val="18"/>
+          <w:szCs w:val="18"/>
+        </w:rPr>
+      </w:pPr>
+      <w:proofErr w:type="spellStart"/>
+      <w:r>
+        <w:rPr>
+          <w:sz w:val="18"/>
+          <w:szCs w:val="18"/>
+          <w:highlight w:val="darkYellow"/>
+        </w:rPr>
+        <w:t>py_launch</w:t>
+      </w:r>
+      <w:proofErr w:type="spellEnd"/>
+    </w:p>
+    <w:p>
+      <w:pPr>
+        <w:rPr>
+          <w:sz w:val="18"/>
+          <w:szCs w:val="18"/>
+        </w:rPr>
+      </w:pPr>
+      <w:r>
+        <w:rPr>
+          <w:sz w:val="18"/>
+          <w:szCs w:val="18"/>
+        </w:rPr>
+        <w:t xml:space="preserve">Führt eine Python </w:t>
+      </w:r>
+      <w:r>
+        <w:rPr>
+          <w:sz w:val="18"/>
+          <w:szCs w:val="18"/>
+        </w:rPr>
+        <w:t>Datei aus,</w:t>
+      </w:r>
+      <w:r>
+        <w:rPr>
+          <w:sz w:val="18"/>
+          <w:szCs w:val="18"/>
+        </w:rPr>
+        <w:t xml:space="preserve"> die in der Nächsten Zeile angegeben wird. (Eventuell Probleme bei Imports)</w:t>
+      </w:r>
+    </w:p>
+    <w:p>
+      <w:pPr>
+        <w:rPr>
+          <w:sz w:val="18"/>
+          <w:szCs w:val="18"/>
+        </w:rPr>
+      </w:pPr>
+      <w:proofErr w:type="spellStart"/>
+      <w:r>
+        <w:rPr>
+          <w:sz w:val="18"/>
+          <w:szCs w:val="18"/>
+          <w:highlight w:val="darkYellow"/>
+        </w:rPr>
+        <w:t>only_if_line_file</w:t>
+      </w:r>
+      <w:proofErr w:type="spellEnd"/>
+    </w:p>
+    <w:p>
+      <w:pPr>
+        <w:rPr>
+          <w:sz w:val="18"/>
+          <w:szCs w:val="18"/>
+        </w:rPr>
+      </w:pPr>
+      <w:r>
+        <w:rPr>
+          <w:sz w:val="18"/>
+          <w:szCs w:val="18"/>
+        </w:rPr>
+        <w:t xml:space="preserve">Code wird nur </w:t>
+      </w:r>
+      <w:r>
+        <w:rPr>
+          <w:sz w:val="18"/>
+          <w:szCs w:val="18"/>
+        </w:rPr>
+        <w:t>ausgeführt,</w:t>
+      </w:r>
+      <w:r>
+        <w:rPr>
+          <w:sz w:val="18"/>
+          <w:szCs w:val="18"/>
+        </w:rPr>
+        <w:t xml:space="preserve"> wenn die Zeile in der Angegebenen </w:t>
+      </w:r>
+      <w:r>
+        <w:rPr>
+          <w:sz w:val="18"/>
+          <w:szCs w:val="18"/>
+        </w:rPr>
+        <w:t>Datei,</w:t>
+      </w:r>
+      <w:r>
+        <w:rPr>
+          <w:sz w:val="18"/>
+          <w:szCs w:val="18"/>
+        </w:rPr>
+        <w:t xml:space="preserve"> der in der nächsten Zeile entspricht (Erste Zeile)</w:t>
+      </w:r>
+    </w:p>
+    <w:p>
+      <w:pPr>
+        <w:rPr>
+          <w:sz w:val="18"/>
+          <w:szCs w:val="18"/>
+        </w:rPr>
+      </w:pPr>
+      <w:proofErr w:type="spellStart"/>
+      <w:r>
+        <w:rPr>
+          <w:sz w:val="18"/>
+          <w:szCs w:val="18"/>
+          <w:highlight w:val="darkYellow"/>
+        </w:rPr>
+        <w:t>g</w:t>
+      </w:r>
+      <w:r>
+        <w:rPr>
+          <w:sz w:val="18"/>
+          <w:szCs w:val="18"/>
+          <w:highlight w:val="darkYellow"/>
+        </w:rPr>
+        <w:t>oto</w:t>
+      </w:r>
+      <w:proofErr w:type="spellEnd"/>
+    </w:p>
+    <w:p>
+      <w:pPr>
+        <w:rPr>
+          <w:sz w:val="18"/>
+          <w:szCs w:val="18"/>
+        </w:rPr>
+      </w:pPr>
+      <w:r>
+        <w:rPr>
+          <w:sz w:val="18"/>
+          <w:szCs w:val="18"/>
+        </w:rPr>
+        <w:t xml:space="preserve">geht an die in der nächsten Zeile angegebenen Position in der </w:t>
+      </w:r>
+      <w:proofErr w:type="spellStart"/>
+      <w:r>
+        <w:rPr>
+          <w:sz w:val="18"/>
+          <w:szCs w:val="18"/>
+        </w:rPr>
+        <w:t>Test.htd</w:t>
+      </w:r>
+      <w:proofErr w:type="spellEnd"/>
+    </w:p>
+    <w:p>
+      <w:pPr>
+        <w:rPr>
+          <w:sz w:val="18"/>
+          <w:szCs w:val="18"/>
+        </w:rPr>
+      </w:pPr>
+      <w:proofErr w:type="spellStart"/>
+      <w:r>
+        <w:rPr>
+          <w:sz w:val="18"/>
+          <w:szCs w:val="18"/>
+          <w:highlight w:val="darkYellow"/>
+        </w:rPr>
+        <w:t>del_file</w:t>
+      </w:r>
+      <w:proofErr w:type="spellEnd"/>
+    </w:p>
+    <w:p>
+      <w:pPr>
+        <w:rPr>
+          <w:sz w:val="18"/>
+          <w:szCs w:val="18"/>
+        </w:rPr>
+      </w:pPr>
+      <w:r>
+        <w:rPr>
+          <w:sz w:val="18"/>
+          <w:szCs w:val="18"/>
+        </w:rPr>
+        <w:t>löscht die in der nächsten Zeile angegebenen Datei.</w:t>
+      </w:r>
+    </w:p>
+    <w:p>
+      <w:pPr>
+        <w:rPr>
+          <w:sz w:val="18"/>
+          <w:szCs w:val="18"/>
+        </w:rPr>
+      </w:pPr>
+      <w:proofErr w:type="spellStart"/>
+      <w:r>
+        <w:rPr>
+          <w:sz w:val="18"/>
+          <w:szCs w:val="18"/>
+          <w:highlight w:val="darkYellow"/>
+        </w:rPr>
+        <w:t>get_cwd</w:t>
+      </w:r>
+      <w:proofErr w:type="spellEnd"/>
+    </w:p>
+    <w:p>
+      <w:pPr>
+        <w:rPr>
+          <w:sz w:val="18"/>
+          <w:szCs w:val="18"/>
+        </w:rPr>
+      </w:pPr>
+      <w:r>
+        <w:rPr>
+          <w:sz w:val="18"/>
+          <w:szCs w:val="18"/>
+        </w:rPr>
         <w:lastRenderedPageBreak/>
-        <w:t>sleep</w:t>
-      </w:r>
-      <w:proofErr w:type="spellEnd"/>
+        <w:t xml:space="preserve">gibt die Aktuelle Working Directory aus </w:t>
+      </w:r>
+    </w:p>
+    <w:p>
+      <w:pPr>
+        <w:rPr>
+          <w:sz w:val="18"/>
+          <w:szCs w:val="18"/>
+        </w:rPr>
+      </w:pPr>
+      <w:proofErr w:type="spellStart"/>
+      <w:r>
+        <w:rPr>
+          <w:sz w:val="18"/>
+          <w:szCs w:val="18"/>
+          <w:highlight w:val="darkYellow"/>
+        </w:rPr>
+        <w:t>make_dir</w:t>
+      </w:r>
+      <w:proofErr w:type="spellEnd"/>
+    </w:p>
+    <w:p>
+      <w:pPr>
+        <w:rPr>
+          <w:sz w:val="18"/>
+          <w:szCs w:val="18"/>
+        </w:rPr>
+      </w:pPr>
+      <w:r>
+        <w:rPr>
+          <w:sz w:val="18"/>
+          <w:szCs w:val="18"/>
+        </w:rPr>
+        <w:t>erstellt das in der nächsten Zeile angegebene Verzeichnis.</w:t>
+      </w:r>
+    </w:p>
+    <w:p>
+      <w:pPr>
+        <w:rPr>
+          <w:sz w:val="18"/>
+          <w:szCs w:val="18"/>
+        </w:rPr>
+      </w:pPr>
+      <w:proofErr w:type="spellStart"/>
+      <w:r>
+        <w:rPr>
+          <w:sz w:val="18"/>
+          <w:szCs w:val="18"/>
+          <w:highlight w:val="darkYellow"/>
+        </w:rPr>
+        <w:t>math_pi</w:t>
+      </w:r>
+      <w:proofErr w:type="spellEnd"/>
+    </w:p>
+    <w:p>
+      <w:pPr>
+        <w:rPr>
+          <w:sz w:val="18"/>
+          <w:szCs w:val="18"/>
+        </w:rPr>
+      </w:pPr>
+      <w:r>
+        <w:rPr>
+          <w:sz w:val="18"/>
+          <w:szCs w:val="18"/>
+        </w:rPr>
+        <w:t>gibt PI und ein Paar Nachkommastellen der Zahl aus.</w:t>
+      </w:r>
+    </w:p>
+    <w:p>
+      <w:pPr>
+        <w:rPr>
+          <w:sz w:val="18"/>
+          <w:szCs w:val="18"/>
+        </w:rPr>
+      </w:pPr>
+      <w:proofErr w:type="spellStart"/>
+      <w:r>
+        <w:rPr>
+          <w:sz w:val="18"/>
+          <w:szCs w:val="18"/>
+          <w:highlight w:val="darkYellow"/>
+        </w:rPr>
+        <w:t>math_pow</w:t>
+      </w:r>
+      <w:proofErr w:type="spellEnd"/>
+    </w:p>
+    <w:p>
+      <w:pPr>
+        <w:rPr>
+          <w:sz w:val="18"/>
+          <w:szCs w:val="18"/>
+        </w:rPr>
+      </w:pPr>
+      <w:r>
+        <w:rPr>
+          <w:sz w:val="18"/>
+          <w:szCs w:val="18"/>
+        </w:rPr>
+        <w:t xml:space="preserve">Gibt aus: </w:t>
+      </w:r>
+      <w:r>
+        <w:rPr>
+          <w:sz w:val="18"/>
+          <w:szCs w:val="18"/>
+        </w:rPr>
+        <w:t>potenziert die in der nächsten Zeile</w:t>
+      </w:r>
+      <w:r>
+        <w:rPr>
+          <w:sz w:val="18"/>
+          <w:szCs w:val="18"/>
+        </w:rPr>
+        <w:t xml:space="preserve"> angegebene Zahl hoch der in der übernächsten</w:t>
+      </w:r>
+    </w:p>
+    <w:p>
+      <w:pPr>
+        <w:rPr>
+          <w:sz w:val="18"/>
+          <w:szCs w:val="18"/>
+        </w:rPr>
+      </w:pPr>
       <w:r>
         <w:rPr>
           <w:sz w:val="18"/>
@@ -787,1403 +1633,584 @@
         </w:rPr>
         <w:t xml:space="preserve"> </w:t>
       </w:r>
-    </w:p>
-    <w:p>
-      <w:pPr>
-        <w:rPr>
-          <w:sz w:val="18"/>
-          <w:szCs w:val="18"/>
-        </w:rPr>
-      </w:pPr>
-      <w:r>
-        <w:rPr>
-          <w:sz w:val="18"/>
-          <w:szCs w:val="18"/>
-        </w:rPr>
-        <w:t xml:space="preserve">pausiert für die angegebene Zeit in der nächsten Zeile </w:t>
-      </w:r>
-    </w:p>
-    <w:p>
-      <w:pPr>
-        <w:rPr>
-          <w:sz w:val="18"/>
-          <w:szCs w:val="18"/>
-        </w:rPr>
-      </w:pPr>
-      <w:proofErr w:type="spellStart"/>
-      <w:r>
-        <w:rPr>
-          <w:sz w:val="18"/>
-          <w:szCs w:val="18"/>
-          <w:highlight w:val="darkYellow"/>
-        </w:rPr>
-        <w:t>msg_box</w:t>
-      </w:r>
-      <w:proofErr w:type="spellEnd"/>
-    </w:p>
-    <w:p>
-      <w:pPr>
-        <w:rPr>
-          <w:sz w:val="18"/>
-          <w:szCs w:val="18"/>
-        </w:rPr>
-      </w:pPr>
-      <w:r>
-        <w:rPr>
-          <w:sz w:val="18"/>
-          <w:szCs w:val="18"/>
-        </w:rPr>
-        <w:t xml:space="preserve">zeigt eine Messagebox mit dem </w:t>
-      </w:r>
-      <w:r>
-        <w:rPr>
-          <w:sz w:val="18"/>
-          <w:szCs w:val="18"/>
-        </w:rPr>
-        <w:t>Inhalt,</w:t>
-      </w:r>
-      <w:r>
-        <w:rPr>
-          <w:sz w:val="18"/>
-          <w:szCs w:val="18"/>
-        </w:rPr>
-        <w:t xml:space="preserve"> der in der nächsten Zeile steht.</w:t>
-      </w:r>
-    </w:p>
-    <w:p>
-      <w:pPr>
-        <w:rPr>
-          <w:sz w:val="18"/>
-          <w:szCs w:val="18"/>
-        </w:rPr>
-      </w:pPr>
-      <w:proofErr w:type="spellStart"/>
-      <w:r>
-        <w:rPr>
-          <w:sz w:val="18"/>
-          <w:szCs w:val="18"/>
-          <w:highlight w:val="darkYellow"/>
-        </w:rPr>
-        <w:t>r</w:t>
-      </w:r>
-      <w:r>
-        <w:rPr>
-          <w:sz w:val="18"/>
-          <w:szCs w:val="18"/>
-          <w:highlight w:val="darkYellow"/>
-        </w:rPr>
-        <w:t>andom</w:t>
-      </w:r>
-      <w:proofErr w:type="spellEnd"/>
-    </w:p>
-    <w:p>
-      <w:pPr>
-        <w:rPr>
-          <w:sz w:val="18"/>
-          <w:szCs w:val="18"/>
-        </w:rPr>
-      </w:pPr>
-      <w:r>
-        <w:rPr>
-          <w:sz w:val="18"/>
-          <w:szCs w:val="18"/>
-        </w:rPr>
-        <w:t>generiert eine Zufallszahl in dem Bereich der Zahlen in den Nächsten 2 Zeilen</w:t>
-      </w:r>
-    </w:p>
-    <w:p>
-      <w:pPr>
-        <w:rPr>
-          <w:sz w:val="18"/>
-          <w:szCs w:val="18"/>
-        </w:rPr>
-      </w:pPr>
-      <w:proofErr w:type="spellStart"/>
-      <w:r>
-        <w:rPr>
-          <w:sz w:val="18"/>
-          <w:szCs w:val="18"/>
-          <w:highlight w:val="darkYellow"/>
-        </w:rPr>
-        <w:t>show_os</w:t>
-      </w:r>
-      <w:proofErr w:type="spellEnd"/>
-    </w:p>
-    <w:p>
-      <w:pPr>
-        <w:rPr>
-          <w:sz w:val="18"/>
-          <w:szCs w:val="18"/>
-        </w:rPr>
-      </w:pPr>
-      <w:r>
-        <w:rPr>
-          <w:sz w:val="18"/>
-          <w:szCs w:val="18"/>
-        </w:rPr>
-        <w:t>zeigt das Betriebssystem an</w:t>
-      </w:r>
-    </w:p>
-    <w:p>
-      <w:pPr>
-        <w:rPr>
-          <w:sz w:val="18"/>
-          <w:szCs w:val="18"/>
-        </w:rPr>
-      </w:pPr>
-      <w:proofErr w:type="spellStart"/>
-      <w:r>
-        <w:rPr>
-          <w:sz w:val="18"/>
-          <w:szCs w:val="18"/>
-          <w:highlight w:val="darkYellow"/>
-        </w:rPr>
-        <w:t>openwebsite</w:t>
-      </w:r>
-      <w:proofErr w:type="spellEnd"/>
-    </w:p>
-    <w:p>
-      <w:pPr>
-        <w:rPr>
-          <w:sz w:val="18"/>
-          <w:szCs w:val="18"/>
-        </w:rPr>
-      </w:pPr>
-      <w:r>
-        <w:rPr>
-          <w:sz w:val="18"/>
-          <w:szCs w:val="18"/>
-        </w:rPr>
-        <w:t xml:space="preserve">öffnet die </w:t>
-      </w:r>
-      <w:r>
-        <w:rPr>
-          <w:sz w:val="18"/>
-          <w:szCs w:val="18"/>
-        </w:rPr>
-        <w:t>in der nächsten Zeile angegeben URL im Browser</w:t>
-      </w:r>
-    </w:p>
-    <w:p>
-      <w:pPr>
-        <w:rPr>
-          <w:sz w:val="18"/>
-          <w:szCs w:val="18"/>
-        </w:rPr>
-      </w:pPr>
-      <w:proofErr w:type="spellStart"/>
-      <w:r>
-        <w:rPr>
-          <w:sz w:val="18"/>
-          <w:szCs w:val="18"/>
-          <w:highlight w:val="darkYellow"/>
-        </w:rPr>
-        <w:t>show_line</w:t>
-      </w:r>
-      <w:proofErr w:type="spellEnd"/>
-    </w:p>
-    <w:p>
-      <w:pPr>
-        <w:rPr>
-          <w:sz w:val="18"/>
-          <w:szCs w:val="18"/>
-        </w:rPr>
-      </w:pPr>
-      <w:r>
-        <w:rPr>
-          <w:sz w:val="18"/>
-          <w:szCs w:val="18"/>
-        </w:rPr>
-        <w:t>zeigt die aktuelle Zeile an (Beginnt bei 0)</w:t>
-      </w:r>
-    </w:p>
-    <w:p>
-      <w:pPr>
-        <w:rPr>
-          <w:sz w:val="18"/>
-          <w:szCs w:val="18"/>
-        </w:rPr>
-      </w:pPr>
-      <w:proofErr w:type="spellStart"/>
-      <w:r>
-        <w:rPr>
-          <w:sz w:val="18"/>
-          <w:szCs w:val="18"/>
-          <w:highlight w:val="darkYellow"/>
-        </w:rPr>
-        <w:t>restart</w:t>
-      </w:r>
-      <w:proofErr w:type="spellEnd"/>
-    </w:p>
-    <w:p>
-      <w:pPr>
-        <w:rPr>
-          <w:sz w:val="18"/>
-          <w:szCs w:val="18"/>
-        </w:rPr>
-      </w:pPr>
-      <w:r>
-        <w:rPr>
-          <w:sz w:val="18"/>
-          <w:szCs w:val="18"/>
-        </w:rPr>
-        <w:t xml:space="preserve">restartet die </w:t>
-      </w:r>
-      <w:proofErr w:type="spellStart"/>
-      <w:r>
-        <w:rPr>
-          <w:sz w:val="18"/>
-          <w:szCs w:val="18"/>
-        </w:rPr>
-        <w:t>Test.htd</w:t>
-      </w:r>
-      <w:proofErr w:type="spellEnd"/>
-    </w:p>
-    <w:p>
-      <w:pPr>
-        <w:rPr>
-          <w:sz w:val="18"/>
-          <w:szCs w:val="18"/>
-        </w:rPr>
-      </w:pPr>
-      <w:proofErr w:type="spellStart"/>
-      <w:r>
-        <w:rPr>
-          <w:sz w:val="18"/>
-          <w:szCs w:val="18"/>
-          <w:highlight w:val="darkYellow"/>
-        </w:rPr>
-        <w:t>only_input</w:t>
-      </w:r>
-      <w:proofErr w:type="spellEnd"/>
-    </w:p>
-    <w:p>
-      <w:pPr>
-        <w:rPr>
-          <w:sz w:val="18"/>
-          <w:szCs w:val="18"/>
-        </w:rPr>
-      </w:pPr>
-      <w:r>
-        <w:rPr>
-          <w:sz w:val="18"/>
-          <w:szCs w:val="18"/>
-        </w:rPr>
-        <w:t>Öffnet eine Eingabe und nur wenn diese Eingabe dem Text in der nächsten Zeile entspricht wird das Skript weiter ausgeführt.</w:t>
-      </w:r>
-    </w:p>
-    <w:p>
-      <w:pPr>
-        <w:rPr>
-          <w:sz w:val="18"/>
-          <w:szCs w:val="18"/>
-        </w:rPr>
-      </w:pPr>
-      <w:proofErr w:type="spellStart"/>
-      <w:r>
-        <w:rPr>
-          <w:sz w:val="18"/>
-          <w:szCs w:val="18"/>
-          <w:highlight w:val="darkYellow"/>
-        </w:rPr>
-        <w:t>make_file</w:t>
-      </w:r>
-      <w:proofErr w:type="spellEnd"/>
-    </w:p>
-    <w:p>
-      <w:pPr>
-        <w:rPr>
-          <w:sz w:val="18"/>
-          <w:szCs w:val="18"/>
-        </w:rPr>
-      </w:pPr>
-      <w:r>
-        <w:rPr>
-          <w:sz w:val="18"/>
-          <w:szCs w:val="18"/>
-        </w:rPr>
-        <w:t xml:space="preserve">erstellt eine Datei mit dem </w:t>
-      </w:r>
-      <w:r>
-        <w:rPr>
-          <w:sz w:val="18"/>
-          <w:szCs w:val="18"/>
-        </w:rPr>
-        <w:t>Namen,</w:t>
-      </w:r>
-      <w:r>
-        <w:rPr>
-          <w:sz w:val="18"/>
-          <w:szCs w:val="18"/>
-        </w:rPr>
-        <w:t xml:space="preserve"> der in der nächsten Zeile angegeben wird</w:t>
-      </w:r>
-    </w:p>
-    <w:p>
-      <w:pPr>
-        <w:rPr>
-          <w:sz w:val="18"/>
-          <w:szCs w:val="18"/>
-        </w:rPr>
-      </w:pPr>
-      <w:proofErr w:type="spellStart"/>
-      <w:r>
-        <w:rPr>
-          <w:sz w:val="18"/>
-          <w:szCs w:val="18"/>
-          <w:highlight w:val="darkYellow"/>
-        </w:rPr>
-        <w:t>only_file</w:t>
-      </w:r>
-      <w:proofErr w:type="spellEnd"/>
-    </w:p>
-    <w:p>
-      <w:pPr>
-        <w:rPr>
-          <w:sz w:val="18"/>
-          <w:szCs w:val="18"/>
-        </w:rPr>
-      </w:pPr>
-      <w:r>
-        <w:rPr>
-          <w:sz w:val="18"/>
-          <w:szCs w:val="18"/>
-        </w:rPr>
-        <w:t xml:space="preserve">Ähnlich wie </w:t>
-      </w:r>
-      <w:proofErr w:type="spellStart"/>
-      <w:r>
-        <w:rPr>
-          <w:sz w:val="18"/>
-          <w:szCs w:val="18"/>
-        </w:rPr>
-        <w:t>only_input</w:t>
-      </w:r>
-      <w:proofErr w:type="spellEnd"/>
-      <w:r>
-        <w:rPr>
-          <w:sz w:val="18"/>
-          <w:szCs w:val="18"/>
-        </w:rPr>
-        <w:t xml:space="preserve"> Code w</w:t>
-      </w:r>
-      <w:r>
-        <w:rPr>
-          <w:sz w:val="18"/>
-          <w:szCs w:val="18"/>
-        </w:rPr>
-        <w:t xml:space="preserve">ird nur </w:t>
-      </w:r>
-      <w:r>
-        <w:rPr>
-          <w:sz w:val="18"/>
-          <w:szCs w:val="18"/>
-        </w:rPr>
-        <w:t>ausgeführt,</w:t>
-      </w:r>
-      <w:r>
-        <w:rPr>
-          <w:sz w:val="18"/>
-          <w:szCs w:val="18"/>
-        </w:rPr>
-        <w:t xml:space="preserve"> wenn die in der nächsten Zeile Angegebene Datei existiert.</w:t>
-      </w:r>
-    </w:p>
-    <w:p>
-      <w:pPr>
-        <w:rPr>
-          <w:sz w:val="18"/>
-          <w:szCs w:val="18"/>
-        </w:rPr>
-      </w:pPr>
-      <w:proofErr w:type="spellStart"/>
-      <w:r>
-        <w:rPr>
-          <w:sz w:val="18"/>
-          <w:szCs w:val="18"/>
-          <w:highlight w:val="darkYellow"/>
-        </w:rPr>
-        <w:t>list_files</w:t>
-      </w:r>
-      <w:proofErr w:type="spellEnd"/>
-    </w:p>
-    <w:p>
-      <w:pPr>
-        <w:rPr>
-          <w:sz w:val="18"/>
-          <w:szCs w:val="18"/>
-        </w:rPr>
-      </w:pPr>
-      <w:r>
-        <w:rPr>
-          <w:sz w:val="18"/>
-          <w:szCs w:val="18"/>
-        </w:rPr>
-        <w:t>listet alle Dateien im Verzeichnis auf</w:t>
-      </w:r>
-    </w:p>
-    <w:p>
-      <w:pPr>
-        <w:rPr>
-          <w:sz w:val="18"/>
-          <w:szCs w:val="18"/>
-        </w:rPr>
-      </w:pPr>
-      <w:proofErr w:type="spellStart"/>
-      <w:r>
-        <w:rPr>
-          <w:sz w:val="18"/>
-          <w:szCs w:val="18"/>
-          <w:highlight w:val="darkYellow"/>
-        </w:rPr>
-        <w:t>write_tofile</w:t>
-      </w:r>
-      <w:proofErr w:type="spellEnd"/>
-    </w:p>
-    <w:p>
-      <w:pPr>
-        <w:rPr>
-          <w:sz w:val="18"/>
-          <w:szCs w:val="18"/>
-        </w:rPr>
-      </w:pPr>
-      <w:r>
-        <w:rPr>
-          <w:sz w:val="18"/>
-          <w:szCs w:val="18"/>
-        </w:rPr>
-        <w:t>Schreibt den in der nächsten Zeile angegebenen Text in eine Datei. Es wird in die erste Zeile der Datei geschrieben</w:t>
-      </w:r>
-    </w:p>
-    <w:p>
-      <w:pPr>
-        <w:rPr>
-          <w:sz w:val="18"/>
-          <w:szCs w:val="18"/>
-        </w:rPr>
-      </w:pPr>
-      <w:proofErr w:type="spellStart"/>
-      <w:r>
-        <w:rPr>
-          <w:sz w:val="18"/>
-          <w:szCs w:val="18"/>
-          <w:highlight w:val="darkYellow"/>
-        </w:rPr>
-        <w:t>py_launch</w:t>
-      </w:r>
-      <w:proofErr w:type="spellEnd"/>
-    </w:p>
-    <w:p>
-      <w:pPr>
-        <w:rPr>
-          <w:sz w:val="18"/>
-          <w:szCs w:val="18"/>
-        </w:rPr>
-      </w:pPr>
-      <w:r>
-        <w:rPr>
-          <w:sz w:val="18"/>
-          <w:szCs w:val="18"/>
-        </w:rPr>
-        <w:t xml:space="preserve">Führt eine Python </w:t>
-      </w:r>
-      <w:r>
-        <w:rPr>
-          <w:sz w:val="18"/>
-          <w:szCs w:val="18"/>
-        </w:rPr>
-        <w:t>Datei aus,</w:t>
-      </w:r>
-      <w:r>
-        <w:rPr>
-          <w:sz w:val="18"/>
-          <w:szCs w:val="18"/>
-        </w:rPr>
-        <w:t xml:space="preserve"> die in der Nächsten Zeile angegeben wird. (Eventuell Probleme bei Imports)</w:t>
-      </w:r>
-    </w:p>
-    <w:p>
-      <w:pPr>
-        <w:rPr>
-          <w:sz w:val="18"/>
-          <w:szCs w:val="18"/>
-        </w:rPr>
-      </w:pPr>
-      <w:proofErr w:type="spellStart"/>
-      <w:r>
-        <w:rPr>
-          <w:sz w:val="18"/>
-          <w:szCs w:val="18"/>
-          <w:highlight w:val="darkYellow"/>
-        </w:rPr>
-        <w:t>only_if_line_file</w:t>
-      </w:r>
-      <w:proofErr w:type="spellEnd"/>
-    </w:p>
-    <w:p>
-      <w:pPr>
-        <w:rPr>
-          <w:sz w:val="18"/>
-          <w:szCs w:val="18"/>
-        </w:rPr>
-      </w:pPr>
-      <w:r>
-        <w:rPr>
-          <w:sz w:val="18"/>
-          <w:szCs w:val="18"/>
-        </w:rPr>
-        <w:t xml:space="preserve">Code wird nur </w:t>
-      </w:r>
-      <w:r>
-        <w:rPr>
-          <w:sz w:val="18"/>
-          <w:szCs w:val="18"/>
-        </w:rPr>
-        <w:t>ausgeführt,</w:t>
-      </w:r>
-      <w:r>
-        <w:rPr>
-          <w:sz w:val="18"/>
-          <w:szCs w:val="18"/>
-        </w:rPr>
-        <w:t xml:space="preserve"> wenn die Zeile in der Angegebenen </w:t>
-      </w:r>
-      <w:r>
-        <w:rPr>
-          <w:sz w:val="18"/>
-          <w:szCs w:val="18"/>
-        </w:rPr>
-        <w:t>Datei,</w:t>
-      </w:r>
-      <w:r>
-        <w:rPr>
-          <w:sz w:val="18"/>
-          <w:szCs w:val="18"/>
-        </w:rPr>
-        <w:t xml:space="preserve"> der in der nächsten Zeile entspricht (Erste Zeile)</w:t>
-      </w:r>
-    </w:p>
-    <w:p>
-      <w:pPr>
-        <w:rPr>
-          <w:sz w:val="18"/>
-          <w:szCs w:val="18"/>
-        </w:rPr>
-      </w:pPr>
-      <w:proofErr w:type="spellStart"/>
-      <w:r>
-        <w:rPr>
-          <w:sz w:val="18"/>
-          <w:szCs w:val="18"/>
-          <w:highlight w:val="darkYellow"/>
-        </w:rPr>
-        <w:t>g</w:t>
-      </w:r>
-      <w:r>
-        <w:rPr>
-          <w:sz w:val="18"/>
-          <w:szCs w:val="18"/>
-          <w:highlight w:val="darkYellow"/>
-        </w:rPr>
-        <w:t>oto</w:t>
-      </w:r>
-      <w:proofErr w:type="spellEnd"/>
-    </w:p>
-    <w:p>
-      <w:pPr>
-        <w:rPr>
-          <w:sz w:val="18"/>
-          <w:szCs w:val="18"/>
-        </w:rPr>
-      </w:pPr>
-      <w:r>
-        <w:rPr>
-          <w:sz w:val="18"/>
-          <w:szCs w:val="18"/>
-        </w:rPr>
-        <w:t xml:space="preserve">geht an die in der nächsten Zeile angegebenen Position in der </w:t>
-      </w:r>
-      <w:proofErr w:type="spellStart"/>
-      <w:r>
-        <w:rPr>
-          <w:sz w:val="18"/>
-          <w:szCs w:val="18"/>
-        </w:rPr>
-        <w:t>Test.htd</w:t>
-      </w:r>
-      <w:proofErr w:type="spellEnd"/>
-    </w:p>
-    <w:p>
-      <w:pPr>
-        <w:rPr>
-          <w:sz w:val="18"/>
-          <w:szCs w:val="18"/>
-        </w:rPr>
-      </w:pPr>
-      <w:proofErr w:type="spellStart"/>
-      <w:r>
-        <w:rPr>
-          <w:sz w:val="18"/>
-          <w:szCs w:val="18"/>
-          <w:highlight w:val="darkYellow"/>
-        </w:rPr>
-        <w:t>del_file</w:t>
-      </w:r>
-      <w:proofErr w:type="spellEnd"/>
-    </w:p>
-    <w:p>
-      <w:pPr>
-        <w:rPr>
-          <w:sz w:val="18"/>
-          <w:szCs w:val="18"/>
-        </w:rPr>
-      </w:pPr>
-      <w:r>
-        <w:rPr>
-          <w:sz w:val="18"/>
-          <w:szCs w:val="18"/>
-        </w:rPr>
-        <w:t>löscht die in der nächsten Zeile angegebenen Datei.</w:t>
-      </w:r>
-    </w:p>
-    <w:p>
-      <w:pPr>
-        <w:rPr>
-          <w:sz w:val="18"/>
-          <w:szCs w:val="18"/>
-        </w:rPr>
-      </w:pPr>
-      <w:proofErr w:type="spellStart"/>
-      <w:r>
-        <w:rPr>
-          <w:sz w:val="18"/>
-          <w:szCs w:val="18"/>
-          <w:highlight w:val="darkYellow"/>
-        </w:rPr>
-        <w:t>get_cwd</w:t>
-      </w:r>
-      <w:proofErr w:type="spellEnd"/>
-    </w:p>
-    <w:p>
-      <w:pPr>
-        <w:rPr>
-          <w:sz w:val="18"/>
-          <w:szCs w:val="18"/>
-        </w:rPr>
-      </w:pPr>
-      <w:r>
-        <w:rPr>
-          <w:sz w:val="18"/>
-          <w:szCs w:val="18"/>
-        </w:rPr>
-        <w:t xml:space="preserve">gibt die Aktuelle Working Directory aus </w:t>
-      </w:r>
-    </w:p>
-    <w:p>
-      <w:pPr>
-        <w:rPr>
-          <w:sz w:val="18"/>
-          <w:szCs w:val="18"/>
-        </w:rPr>
-      </w:pPr>
-      <w:proofErr w:type="spellStart"/>
-      <w:r>
-        <w:rPr>
-          <w:sz w:val="18"/>
-          <w:szCs w:val="18"/>
-          <w:highlight w:val="darkYellow"/>
-        </w:rPr>
-        <w:t>make_dir</w:t>
-      </w:r>
-      <w:proofErr w:type="spellEnd"/>
-    </w:p>
-    <w:p>
-      <w:pPr>
-        <w:rPr>
-          <w:sz w:val="18"/>
-          <w:szCs w:val="18"/>
-        </w:rPr>
-      </w:pPr>
-      <w:r>
-        <w:rPr>
-          <w:sz w:val="18"/>
-          <w:szCs w:val="18"/>
+      <w:proofErr w:type="spellStart"/>
+      <w:r>
+        <w:rPr>
+          <w:sz w:val="18"/>
+          <w:szCs w:val="18"/>
+          <w:highlight w:val="darkYellow"/>
+        </w:rPr>
+        <w:t>math_sqrt</w:t>
+      </w:r>
+      <w:proofErr w:type="spellEnd"/>
+    </w:p>
+    <w:p>
+      <w:pPr>
+        <w:rPr>
+          <w:sz w:val="18"/>
+          <w:szCs w:val="18"/>
+        </w:rPr>
+      </w:pPr>
+      <w:r>
+        <w:rPr>
+          <w:sz w:val="18"/>
+          <w:szCs w:val="18"/>
+        </w:rPr>
+        <w:t>gibt die Wurzel der in der nächsten Zeile angegebenen Zahl aus</w:t>
+      </w:r>
+    </w:p>
+    <w:p>
+      <w:pPr>
+        <w:rPr>
+          <w:sz w:val="18"/>
+          <w:szCs w:val="18"/>
+        </w:rPr>
+      </w:pPr>
+      <w:r>
+        <w:rPr>
+          <w:sz w:val="18"/>
+          <w:szCs w:val="18"/>
+        </w:rPr>
+        <w:t xml:space="preserve"> </w:t>
+      </w:r>
+      <w:proofErr w:type="spellStart"/>
+      <w:r>
+        <w:rPr>
+          <w:sz w:val="18"/>
+          <w:szCs w:val="18"/>
+          <w:highlight w:val="darkYellow"/>
+        </w:rPr>
+        <w:t>calc_multi</w:t>
+      </w:r>
+      <w:proofErr w:type="spellEnd"/>
+    </w:p>
+    <w:p>
+      <w:pPr>
+        <w:rPr>
+          <w:sz w:val="18"/>
+          <w:szCs w:val="18"/>
+        </w:rPr>
+      </w:pPr>
+    </w:p>
+    <w:p>
+      <w:pPr>
+        <w:rPr>
+          <w:sz w:val="18"/>
+          <w:szCs w:val="18"/>
+        </w:rPr>
+      </w:pPr>
+      <w:r>
+        <w:rPr>
+          <w:sz w:val="18"/>
+          <w:szCs w:val="18"/>
+        </w:rPr>
+        <w:t>Multipliziert die in der nächsten Zeile angegebene Zahl mit der in der übernächsten Zeile.</w:t>
+      </w:r>
+    </w:p>
+    <w:p>
+      <w:pPr>
+        <w:rPr>
+          <w:sz w:val="18"/>
+          <w:szCs w:val="18"/>
+        </w:rPr>
+      </w:pPr>
+      <w:proofErr w:type="spellStart"/>
+      <w:r>
+        <w:rPr>
+          <w:sz w:val="18"/>
+          <w:szCs w:val="18"/>
+          <w:highlight w:val="darkYellow"/>
+        </w:rPr>
+        <w:t>calc_minus</w:t>
+      </w:r>
+      <w:proofErr w:type="spellEnd"/>
+    </w:p>
+    <w:p>
+      <w:pPr>
+        <w:rPr>
+          <w:sz w:val="18"/>
+          <w:szCs w:val="18"/>
+        </w:rPr>
+      </w:pPr>
+      <w:r>
+        <w:rPr>
+          <w:sz w:val="18"/>
+          <w:szCs w:val="18"/>
+        </w:rPr>
+        <w:t xml:space="preserve">Nimmt die in der nächsten Zeile angegebene Zahl und zieht sie Von der </w:t>
+      </w:r>
+      <w:r>
+        <w:rPr>
+          <w:sz w:val="18"/>
+          <w:szCs w:val="18"/>
+        </w:rPr>
+        <w:t>Zahl ab,</w:t>
+      </w:r>
+      <w:r>
+        <w:rPr>
+          <w:sz w:val="18"/>
+          <w:szCs w:val="18"/>
+        </w:rPr>
+        <w:t xml:space="preserve"> die in der übernächsten Zeile steht.</w:t>
+      </w:r>
+    </w:p>
+    <w:p>
+      <w:pPr>
+        <w:rPr>
+          <w:sz w:val="18"/>
+          <w:szCs w:val="18"/>
+        </w:rPr>
+      </w:pPr>
+      <w:proofErr w:type="spellStart"/>
+      <w:r>
+        <w:rPr>
+          <w:sz w:val="18"/>
+          <w:szCs w:val="18"/>
+          <w:highlight w:val="darkYellow"/>
+        </w:rPr>
+        <w:t>calc_plus</w:t>
+      </w:r>
+      <w:proofErr w:type="spellEnd"/>
+    </w:p>
+    <w:p>
+      <w:pPr>
+        <w:rPr>
+          <w:sz w:val="18"/>
+          <w:szCs w:val="18"/>
+        </w:rPr>
+      </w:pPr>
+      <w:r>
+        <w:rPr>
+          <w:sz w:val="18"/>
+          <w:szCs w:val="18"/>
+        </w:rPr>
+        <w:t>Nimmt die Zahl in der nächsten Zeile und addiert sie auf die Zahl in der übernächsten Zeile</w:t>
+      </w:r>
+    </w:p>
+    <w:p>
+      <w:pPr>
+        <w:rPr>
+          <w:sz w:val="18"/>
+          <w:szCs w:val="18"/>
+        </w:rPr>
+      </w:pPr>
+      <w:proofErr w:type="spellStart"/>
+      <w:r>
+        <w:rPr>
+          <w:sz w:val="18"/>
+          <w:szCs w:val="18"/>
+          <w:highlight w:val="darkYellow"/>
+        </w:rPr>
+        <w:t>calc_</w:t>
+      </w:r>
+      <w:r>
+        <w:rPr>
+          <w:sz w:val="18"/>
+          <w:szCs w:val="18"/>
+          <w:highlight w:val="darkYellow"/>
+        </w:rPr>
+        <w:t>divide</w:t>
+      </w:r>
+      <w:proofErr w:type="spellEnd"/>
+    </w:p>
+    <w:p>
+      <w:pPr>
+        <w:rPr>
+          <w:sz w:val="18"/>
+          <w:szCs w:val="18"/>
+        </w:rPr>
+      </w:pPr>
+      <w:r>
+        <w:rPr>
+          <w:sz w:val="18"/>
+          <w:szCs w:val="18"/>
+        </w:rPr>
+        <w:t>Teilt die in der nächsten Zeile angegebene Zahl durch die Zahl die in der übernächsten Zeile steht</w:t>
+      </w:r>
+      <w:r>
+        <w:rPr>
+          <w:sz w:val="18"/>
+          <w:szCs w:val="18"/>
+        </w:rPr>
+        <w:t>.</w:t>
+      </w:r>
+    </w:p>
+    <w:p>
+      <w:pPr>
+        <w:rPr>
+          <w:sz w:val="18"/>
+          <w:szCs w:val="18"/>
+        </w:rPr>
+      </w:pPr>
+      <w:proofErr w:type="spellStart"/>
+      <w:r>
+        <w:rPr>
+          <w:sz w:val="18"/>
+          <w:szCs w:val="18"/>
+          <w:highlight w:val="darkYellow"/>
+        </w:rPr>
+        <w:t>get_host_name</w:t>
+      </w:r>
+      <w:proofErr w:type="spellEnd"/>
+    </w:p>
+    <w:p>
+      <w:pPr>
+        <w:rPr>
+          <w:sz w:val="18"/>
+          <w:szCs w:val="18"/>
+        </w:rPr>
+      </w:pPr>
+      <w:r>
+        <w:rPr>
+          <w:sz w:val="18"/>
+          <w:szCs w:val="18"/>
+        </w:rPr>
+        <w:t>Gibt den Hostname des PCs aus.</w:t>
+      </w:r>
+    </w:p>
+    <w:p>
+      <w:pPr>
+        <w:rPr>
+          <w:sz w:val="18"/>
+          <w:szCs w:val="18"/>
+        </w:rPr>
+      </w:pPr>
+      <w:proofErr w:type="spellStart"/>
+      <w:r>
+        <w:rPr>
+          <w:sz w:val="18"/>
+          <w:szCs w:val="18"/>
+          <w:highlight w:val="darkYellow"/>
+        </w:rPr>
+        <w:t>computer_voice</w:t>
+      </w:r>
+      <w:proofErr w:type="spellEnd"/>
+    </w:p>
+    <w:p>
+      <w:pPr>
+        <w:rPr>
+          <w:sz w:val="18"/>
+          <w:szCs w:val="18"/>
+        </w:rPr>
+      </w:pPr>
+      <w:r>
+        <w:rPr>
+          <w:sz w:val="18"/>
+          <w:szCs w:val="18"/>
+        </w:rPr>
+        <w:t>Eine Computerstimme spricht den in der nächsten Zeile angegebenen Text aus.</w:t>
+      </w:r>
+    </w:p>
+    <w:p>
+      <w:pPr>
+        <w:rPr>
+          <w:sz w:val="18"/>
+          <w:szCs w:val="18"/>
+        </w:rPr>
+      </w:pPr>
+      <w:proofErr w:type="spellStart"/>
+      <w:r>
+        <w:rPr>
+          <w:sz w:val="18"/>
+          <w:szCs w:val="18"/>
+          <w:highlight w:val="darkYellow"/>
+        </w:rPr>
+        <w:t>call_exe</w:t>
+      </w:r>
+      <w:proofErr w:type="spellEnd"/>
+    </w:p>
+    <w:p>
+      <w:pPr>
+        <w:rPr>
+          <w:sz w:val="18"/>
+          <w:szCs w:val="18"/>
+        </w:rPr>
+      </w:pPr>
+      <w:r>
+        <w:rPr>
+          <w:sz w:val="18"/>
+          <w:szCs w:val="18"/>
+        </w:rPr>
+        <w:t xml:space="preserve">Ruft die in der nächsten Zeile angegebene </w:t>
+      </w:r>
+      <w:proofErr w:type="gramStart"/>
+      <w:r>
+        <w:rPr>
+          <w:sz w:val="18"/>
+          <w:szCs w:val="18"/>
+        </w:rPr>
+        <w:t>Exe</w:t>
+      </w:r>
+      <w:proofErr w:type="gramEnd"/>
+      <w:r>
+        <w:rPr>
+          <w:sz w:val="18"/>
+          <w:szCs w:val="18"/>
+        </w:rPr>
+        <w:t xml:space="preserve"> auf.</w:t>
+      </w:r>
+    </w:p>
+    <w:p>
+      <w:pPr>
+        <w:rPr>
+          <w:sz w:val="18"/>
+          <w:szCs w:val="18"/>
+        </w:rPr>
+      </w:pPr>
+      <w:r>
+        <w:rPr>
+          <w:sz w:val="18"/>
+          <w:szCs w:val="18"/>
+          <w:highlight w:val="darkYellow"/>
+        </w:rPr>
+        <w:t>#</w:t>
+      </w:r>
+    </w:p>
+    <w:p>
+      <w:pPr>
+        <w:rPr>
+          <w:sz w:val="18"/>
+          <w:szCs w:val="18"/>
+        </w:rPr>
+      </w:pPr>
+      <w:r>
+        <w:rPr>
+          <w:sz w:val="18"/>
+          <w:szCs w:val="18"/>
+        </w:rPr>
+        <w:t>Kommentar</w:t>
+      </w:r>
+    </w:p>
+    <w:p>
+      <w:pPr>
+        <w:rPr>
+          <w:sz w:val="18"/>
+          <w:szCs w:val="18"/>
+        </w:rPr>
+      </w:pPr>
+      <w:r>
+        <w:rPr>
+          <w:sz w:val="18"/>
+          <w:szCs w:val="18"/>
+          <w:highlight w:val="darkYellow"/>
+        </w:rPr>
+        <w:t>//</w:t>
+      </w:r>
+    </w:p>
+    <w:p>
+      <w:pPr>
+        <w:rPr>
+          <w:sz w:val="18"/>
+          <w:szCs w:val="18"/>
+        </w:rPr>
+      </w:pPr>
+      <w:r>
+        <w:rPr>
+          <w:sz w:val="18"/>
+          <w:szCs w:val="18"/>
+        </w:rPr>
+        <w:t>Kommentar</w:t>
+      </w:r>
+    </w:p>
+    <w:p>
+      <w:pPr>
+        <w:rPr>
+          <w:sz w:val="18"/>
+          <w:szCs w:val="18"/>
+        </w:rPr>
+      </w:pPr>
+      <w:proofErr w:type="spellStart"/>
+      <w:r>
+        <w:rPr>
+          <w:sz w:val="18"/>
+          <w:szCs w:val="18"/>
+          <w:highlight w:val="darkYellow"/>
+        </w:rPr>
+        <w:t>to_bin</w:t>
+      </w:r>
+      <w:proofErr w:type="spellEnd"/>
+    </w:p>
+    <w:p>
+      <w:pPr>
+        <w:rPr>
+          <w:sz w:val="18"/>
+          <w:szCs w:val="18"/>
+        </w:rPr>
+      </w:pPr>
+      <w:r>
+        <w:rPr>
+          <w:sz w:val="18"/>
+          <w:szCs w:val="18"/>
+        </w:rPr>
+        <w:t xml:space="preserve">Konvertiert die in der nächsten Zeile angegeben </w:t>
+      </w:r>
+      <w:proofErr w:type="spellStart"/>
+      <w:r>
+        <w:rPr>
+          <w:sz w:val="18"/>
+          <w:szCs w:val="18"/>
+        </w:rPr>
+        <w:t>Dezimahlzahl</w:t>
+      </w:r>
+      <w:proofErr w:type="spellEnd"/>
+      <w:r>
+        <w:rPr>
+          <w:sz w:val="18"/>
+          <w:szCs w:val="18"/>
+        </w:rPr>
+        <w:t xml:space="preserve"> in</w:t>
+      </w:r>
+      <w:r>
+        <w:rPr>
+          <w:sz w:val="18"/>
+          <w:szCs w:val="18"/>
+        </w:rPr>
+        <w:t xml:space="preserve"> die entsprechende Dualzahl</w:t>
+      </w:r>
+    </w:p>
+    <w:p>
+      <w:pPr>
+        <w:rPr>
+          <w:sz w:val="18"/>
+          <w:szCs w:val="18"/>
+        </w:rPr>
+      </w:pPr>
+      <w:proofErr w:type="spellStart"/>
+      <w:r>
+        <w:rPr>
+          <w:sz w:val="18"/>
+          <w:szCs w:val="18"/>
+          <w:highlight w:val="darkYellow"/>
+        </w:rPr>
+        <w:t>to_hex</w:t>
+      </w:r>
+      <w:proofErr w:type="spellEnd"/>
+    </w:p>
+    <w:p>
+      <w:pPr>
+        <w:rPr>
+          <w:sz w:val="18"/>
+          <w:szCs w:val="18"/>
+        </w:rPr>
+      </w:pPr>
+      <w:r>
+        <w:rPr>
+          <w:sz w:val="18"/>
+          <w:szCs w:val="18"/>
+        </w:rPr>
+        <w:t xml:space="preserve">Konvertiert die in der nächsten Zeile angegebene </w:t>
+      </w:r>
+      <w:r>
+        <w:rPr>
+          <w:sz w:val="18"/>
+          <w:szCs w:val="18"/>
+        </w:rPr>
+        <w:t xml:space="preserve">Dezimalzahl in die entsprechende </w:t>
+      </w:r>
+      <w:proofErr w:type="spellStart"/>
+      <w:r>
+        <w:rPr>
+          <w:sz w:val="18"/>
+          <w:szCs w:val="18"/>
+        </w:rPr>
+        <w:t>Hexadezimahlzahl</w:t>
+      </w:r>
+      <w:proofErr w:type="spellEnd"/>
+      <w:r>
+        <w:rPr>
+          <w:sz w:val="18"/>
+          <w:szCs w:val="18"/>
+        </w:rPr>
+        <w:t xml:space="preserve"> </w:t>
+      </w:r>
+    </w:p>
+    <w:p>
+      <w:pPr>
+        <w:rPr>
+          <w:sz w:val="18"/>
+          <w:szCs w:val="18"/>
+        </w:rPr>
+      </w:pPr>
+      <w:proofErr w:type="spellStart"/>
+      <w:r>
+        <w:rPr>
+          <w:sz w:val="18"/>
+          <w:szCs w:val="18"/>
+          <w:highlight w:val="darkYellow"/>
+        </w:rPr>
+        <w:t>to_oct</w:t>
+      </w:r>
+      <w:proofErr w:type="spellEnd"/>
+    </w:p>
+    <w:p>
+      <w:pPr>
+        <w:rPr>
+          <w:sz w:val="18"/>
+          <w:szCs w:val="18"/>
+        </w:rPr>
+      </w:pPr>
+      <w:r>
+        <w:rPr>
+          <w:sz w:val="18"/>
+          <w:szCs w:val="18"/>
+        </w:rPr>
+        <w:t xml:space="preserve">konvertiert die in der nächsten Zeile angegeben Dezimalzahl in die entsprechende </w:t>
+      </w:r>
+      <w:proofErr w:type="spellStart"/>
+      <w:r>
+        <w:rPr>
+          <w:sz w:val="18"/>
+          <w:szCs w:val="18"/>
+        </w:rPr>
+        <w:t>Oktalzahl</w:t>
+      </w:r>
+      <w:proofErr w:type="spellEnd"/>
+    </w:p>
+    <w:p>
+      <w:pPr>
+        <w:rPr>
+          <w:sz w:val="18"/>
+          <w:szCs w:val="18"/>
+        </w:rPr>
+      </w:pPr>
+      <w:r>
+        <w:rPr>
+          <w:sz w:val="18"/>
+          <w:szCs w:val="18"/>
+          <w:highlight w:val="darkYellow"/>
+        </w:rPr>
+        <w:t>hash_md5</w:t>
+      </w:r>
+    </w:p>
+    <w:p>
+      <w:pPr>
+        <w:rPr>
+          <w:sz w:val="18"/>
+          <w:szCs w:val="18"/>
+        </w:rPr>
+      </w:pPr>
+      <w:r>
+        <w:rPr>
+          <w:sz w:val="18"/>
+          <w:szCs w:val="18"/>
+        </w:rPr>
+        <w:t>Gibt den MD-5 Hash der in der nächsten Zeile angegebenen Zeichenkette aus.</w:t>
+      </w:r>
+    </w:p>
+    <w:p>
+      <w:pPr>
+        <w:rPr>
+          <w:sz w:val="18"/>
+          <w:szCs w:val="18"/>
+        </w:rPr>
+      </w:pPr>
+      <w:r>
+        <w:rPr>
+          <w:sz w:val="18"/>
+          <w:szCs w:val="18"/>
+          <w:highlight w:val="darkYellow"/>
         </w:rPr>
         <w:lastRenderedPageBreak/>
-        <w:t>erstellt das in der nächsten Zeile angegebene Verzeichnis.</w:t>
-      </w:r>
-    </w:p>
-    <w:p>
-      <w:pPr>
-        <w:rPr>
-          <w:sz w:val="18"/>
-          <w:szCs w:val="18"/>
-        </w:rPr>
-      </w:pPr>
-      <w:proofErr w:type="spellStart"/>
-      <w:r>
-        <w:rPr>
-          <w:sz w:val="18"/>
-          <w:szCs w:val="18"/>
-          <w:highlight w:val="darkYellow"/>
-        </w:rPr>
-        <w:t>math_pi</w:t>
-      </w:r>
-      <w:proofErr w:type="spellEnd"/>
-    </w:p>
-    <w:p>
-      <w:pPr>
-        <w:rPr>
-          <w:sz w:val="18"/>
-          <w:szCs w:val="18"/>
-        </w:rPr>
-      </w:pPr>
-      <w:r>
-        <w:rPr>
-          <w:sz w:val="18"/>
-          <w:szCs w:val="18"/>
-        </w:rPr>
-        <w:t>gibt PI und ein Paar Nachkommastellen der Zahl aus.</w:t>
-      </w:r>
-    </w:p>
-    <w:p>
-      <w:pPr>
-        <w:rPr>
-          <w:sz w:val="18"/>
-          <w:szCs w:val="18"/>
-        </w:rPr>
-      </w:pPr>
-      <w:proofErr w:type="spellStart"/>
-      <w:r>
-        <w:rPr>
-          <w:sz w:val="18"/>
-          <w:szCs w:val="18"/>
-          <w:highlight w:val="darkYellow"/>
-        </w:rPr>
-        <w:t>math_pow</w:t>
-      </w:r>
-      <w:proofErr w:type="spellEnd"/>
-    </w:p>
-    <w:p>
-      <w:pPr>
-        <w:rPr>
-          <w:sz w:val="18"/>
-          <w:szCs w:val="18"/>
-        </w:rPr>
-      </w:pPr>
-      <w:r>
-        <w:rPr>
-          <w:sz w:val="18"/>
-          <w:szCs w:val="18"/>
-        </w:rPr>
-        <w:t xml:space="preserve">Gibt aus: </w:t>
-      </w:r>
-      <w:r>
-        <w:rPr>
-          <w:sz w:val="18"/>
-          <w:szCs w:val="18"/>
-        </w:rPr>
-        <w:t>potenziert die in der nächsten Zeile</w:t>
-      </w:r>
-      <w:r>
-        <w:rPr>
-          <w:sz w:val="18"/>
-          <w:szCs w:val="18"/>
-        </w:rPr>
-        <w:t xml:space="preserve"> angegebene Zahl hoch der in der übernächsten</w:t>
-      </w:r>
-    </w:p>
-    <w:p>
-      <w:pPr>
-        <w:rPr>
-          <w:sz w:val="18"/>
-          <w:szCs w:val="18"/>
-        </w:rPr>
-      </w:pPr>
-      <w:r>
-        <w:rPr>
-          <w:sz w:val="18"/>
-          <w:szCs w:val="18"/>
-        </w:rPr>
-        <w:t xml:space="preserve"> </w:t>
-      </w:r>
-      <w:proofErr w:type="spellStart"/>
-      <w:r>
-        <w:rPr>
-          <w:sz w:val="18"/>
-          <w:szCs w:val="18"/>
-          <w:highlight w:val="darkYellow"/>
-        </w:rPr>
-        <w:t>math_sqrt</w:t>
-      </w:r>
-      <w:proofErr w:type="spellEnd"/>
-    </w:p>
-    <w:p>
-      <w:pPr>
-        <w:rPr>
-          <w:sz w:val="18"/>
-          <w:szCs w:val="18"/>
-        </w:rPr>
-      </w:pPr>
-      <w:r>
-        <w:rPr>
-          <w:sz w:val="18"/>
-          <w:szCs w:val="18"/>
-        </w:rPr>
-        <w:t>gibt die Wurzel der in der nächsten Zeile angegebenen Zahl aus</w:t>
-      </w:r>
-    </w:p>
-    <w:p>
-      <w:pPr>
-        <w:rPr>
-          <w:sz w:val="18"/>
-          <w:szCs w:val="18"/>
-        </w:rPr>
-      </w:pPr>
-      <w:r>
-        <w:rPr>
-          <w:sz w:val="18"/>
-          <w:szCs w:val="18"/>
-        </w:rPr>
-        <w:t xml:space="preserve"> </w:t>
-      </w:r>
-      <w:proofErr w:type="spellStart"/>
-      <w:r>
-        <w:rPr>
-          <w:sz w:val="18"/>
-          <w:szCs w:val="18"/>
-          <w:highlight w:val="darkYellow"/>
-        </w:rPr>
-        <w:t>calc_multi</w:t>
-      </w:r>
-      <w:proofErr w:type="spellEnd"/>
-    </w:p>
-    <w:p>
-      <w:pPr>
-        <w:rPr>
-          <w:sz w:val="18"/>
-          <w:szCs w:val="18"/>
-        </w:rPr>
-      </w:pPr>
-    </w:p>
-    <w:p>
-      <w:pPr>
-        <w:rPr>
-          <w:sz w:val="18"/>
-          <w:szCs w:val="18"/>
-        </w:rPr>
-      </w:pPr>
-      <w:r>
-        <w:rPr>
-          <w:sz w:val="18"/>
-          <w:szCs w:val="18"/>
-        </w:rPr>
-        <w:t>Multipliziert die in der nächsten Zeile angegebene Zahl mit der in der übernächsten Zeile.</w:t>
-      </w:r>
-    </w:p>
-    <w:p>
-      <w:pPr>
-        <w:rPr>
-          <w:sz w:val="18"/>
-          <w:szCs w:val="18"/>
-        </w:rPr>
-      </w:pPr>
-      <w:proofErr w:type="spellStart"/>
-      <w:r>
-        <w:rPr>
-          <w:sz w:val="18"/>
-          <w:szCs w:val="18"/>
-          <w:highlight w:val="darkYellow"/>
-        </w:rPr>
-        <w:t>calc_minus</w:t>
-      </w:r>
-      <w:proofErr w:type="spellEnd"/>
-    </w:p>
-    <w:p>
-      <w:pPr>
-        <w:rPr>
-          <w:sz w:val="18"/>
-          <w:szCs w:val="18"/>
-        </w:rPr>
-      </w:pPr>
-      <w:r>
-        <w:rPr>
-          <w:sz w:val="18"/>
-          <w:szCs w:val="18"/>
-        </w:rPr>
-        <w:t xml:space="preserve">Nimmt die in der nächsten Zeile angegebene Zahl und zieht sie Von der </w:t>
-      </w:r>
-      <w:r>
-        <w:rPr>
-          <w:sz w:val="18"/>
-          <w:szCs w:val="18"/>
-        </w:rPr>
-        <w:t>Zahl ab,</w:t>
-      </w:r>
-      <w:r>
-        <w:rPr>
-          <w:sz w:val="18"/>
-          <w:szCs w:val="18"/>
-        </w:rPr>
-        <w:t xml:space="preserve"> die in der übernächsten Zeile steht.</w:t>
-      </w:r>
-    </w:p>
-    <w:p>
-      <w:pPr>
-        <w:rPr>
-          <w:sz w:val="18"/>
-          <w:szCs w:val="18"/>
-        </w:rPr>
-      </w:pPr>
-      <w:proofErr w:type="spellStart"/>
-      <w:r>
-        <w:rPr>
-          <w:sz w:val="18"/>
-          <w:szCs w:val="18"/>
-          <w:highlight w:val="darkYellow"/>
-        </w:rPr>
-        <w:t>calc_plus</w:t>
-      </w:r>
-      <w:proofErr w:type="spellEnd"/>
-    </w:p>
-    <w:p>
-      <w:pPr>
-        <w:rPr>
-          <w:sz w:val="18"/>
-          <w:szCs w:val="18"/>
-        </w:rPr>
-      </w:pPr>
-      <w:r>
-        <w:rPr>
-          <w:sz w:val="18"/>
-          <w:szCs w:val="18"/>
-        </w:rPr>
-        <w:t>Nimmt die Zahl in der nächsten Zeile und addiert sie auf die Zahl in der übernächsten Zeile</w:t>
-      </w:r>
-    </w:p>
-    <w:p>
-      <w:pPr>
-        <w:rPr>
-          <w:sz w:val="18"/>
-          <w:szCs w:val="18"/>
-        </w:rPr>
-      </w:pPr>
-      <w:proofErr w:type="spellStart"/>
-      <w:r>
-        <w:rPr>
-          <w:sz w:val="18"/>
-          <w:szCs w:val="18"/>
-          <w:highlight w:val="darkYellow"/>
-        </w:rPr>
-        <w:t>calc_</w:t>
-      </w:r>
-      <w:r>
-        <w:rPr>
-          <w:sz w:val="18"/>
-          <w:szCs w:val="18"/>
-          <w:highlight w:val="darkYellow"/>
-        </w:rPr>
-        <w:t>divide</w:t>
-      </w:r>
-      <w:proofErr w:type="spellEnd"/>
-    </w:p>
-    <w:p>
-      <w:pPr>
-        <w:rPr>
-          <w:sz w:val="18"/>
-          <w:szCs w:val="18"/>
-        </w:rPr>
-      </w:pPr>
-      <w:r>
-        <w:rPr>
-          <w:sz w:val="18"/>
-          <w:szCs w:val="18"/>
-        </w:rPr>
-        <w:t>Teilt die in der nächsten Zeile angegebene Zahl durch die Zahl die in der übernächsten Zeile steht</w:t>
-      </w:r>
-      <w:r>
-        <w:rPr>
-          <w:sz w:val="18"/>
-          <w:szCs w:val="18"/>
-        </w:rPr>
-        <w:t>.</w:t>
-      </w:r>
-    </w:p>
-    <w:p>
-      <w:pPr>
-        <w:rPr>
-          <w:sz w:val="18"/>
-          <w:szCs w:val="18"/>
-        </w:rPr>
-      </w:pPr>
-      <w:proofErr w:type="spellStart"/>
-      <w:r>
-        <w:rPr>
-          <w:sz w:val="18"/>
-          <w:szCs w:val="18"/>
-          <w:highlight w:val="darkYellow"/>
-        </w:rPr>
-        <w:t>get_host_name</w:t>
-      </w:r>
-      <w:proofErr w:type="spellEnd"/>
-    </w:p>
-    <w:p>
-      <w:pPr>
-        <w:rPr>
-          <w:sz w:val="18"/>
-          <w:szCs w:val="18"/>
-        </w:rPr>
-      </w:pPr>
-      <w:r>
-        <w:rPr>
-          <w:sz w:val="18"/>
-          <w:szCs w:val="18"/>
-        </w:rPr>
-        <w:t>Gibt den Hostname des PCs aus.</w:t>
-      </w:r>
-    </w:p>
-    <w:p>
-      <w:pPr>
-        <w:rPr>
-          <w:sz w:val="18"/>
-          <w:szCs w:val="18"/>
-        </w:rPr>
-      </w:pPr>
-      <w:proofErr w:type="spellStart"/>
-      <w:r>
-        <w:rPr>
-          <w:sz w:val="18"/>
-          <w:szCs w:val="18"/>
-          <w:highlight w:val="darkYellow"/>
-        </w:rPr>
-        <w:t>computer_voice</w:t>
-      </w:r>
-      <w:proofErr w:type="spellEnd"/>
-    </w:p>
-    <w:p>
-      <w:pPr>
-        <w:rPr>
-          <w:sz w:val="18"/>
-          <w:szCs w:val="18"/>
-        </w:rPr>
-      </w:pPr>
-      <w:r>
-        <w:rPr>
-          <w:sz w:val="18"/>
-          <w:szCs w:val="18"/>
-        </w:rPr>
-        <w:t>Eine Computerstimme spricht den in der nächsten Zeile angegebenen Text aus.</w:t>
-      </w:r>
-    </w:p>
-    <w:p>
-      <w:pPr>
-        <w:rPr>
-          <w:sz w:val="18"/>
-          <w:szCs w:val="18"/>
-        </w:rPr>
-      </w:pPr>
-      <w:proofErr w:type="spellStart"/>
-      <w:r>
-        <w:rPr>
-          <w:sz w:val="18"/>
-          <w:szCs w:val="18"/>
-          <w:highlight w:val="darkYellow"/>
-        </w:rPr>
-        <w:t>call_exe</w:t>
-      </w:r>
-      <w:proofErr w:type="spellEnd"/>
-    </w:p>
-    <w:p>
-      <w:pPr>
-        <w:rPr>
-          <w:sz w:val="18"/>
-          <w:szCs w:val="18"/>
-        </w:rPr>
-      </w:pPr>
-      <w:r>
-        <w:rPr>
-          <w:sz w:val="18"/>
-          <w:szCs w:val="18"/>
-        </w:rPr>
-        <w:t xml:space="preserve">Ruft die in der nächsten Zeile angegebene </w:t>
-      </w:r>
-      <w:proofErr w:type="gramStart"/>
-      <w:r>
-        <w:rPr>
-          <w:sz w:val="18"/>
-          <w:szCs w:val="18"/>
-        </w:rPr>
-        <w:t>Exe</w:t>
-      </w:r>
-      <w:proofErr w:type="gramEnd"/>
-      <w:r>
-        <w:rPr>
-          <w:sz w:val="18"/>
-          <w:szCs w:val="18"/>
-        </w:rPr>
-        <w:t xml:space="preserve"> auf.</w:t>
-      </w:r>
-    </w:p>
-    <w:p>
-      <w:pPr>
-        <w:rPr>
-          <w:sz w:val="18"/>
-          <w:szCs w:val="18"/>
-        </w:rPr>
-      </w:pPr>
-      <w:r>
-        <w:rPr>
-          <w:sz w:val="18"/>
-          <w:szCs w:val="18"/>
-          <w:highlight w:val="darkYellow"/>
-        </w:rPr>
-        <w:t>#</w:t>
-      </w:r>
-    </w:p>
-    <w:p>
-      <w:pPr>
-        <w:rPr>
-          <w:sz w:val="18"/>
-          <w:szCs w:val="18"/>
-        </w:rPr>
-      </w:pPr>
-      <w:r>
-        <w:rPr>
-          <w:sz w:val="18"/>
-          <w:szCs w:val="18"/>
-        </w:rPr>
-        <w:t>Kommentar</w:t>
-      </w:r>
-    </w:p>
-    <w:p>
-      <w:pPr>
-        <w:rPr>
-          <w:sz w:val="18"/>
-          <w:szCs w:val="18"/>
-        </w:rPr>
-      </w:pPr>
-      <w:r>
-        <w:rPr>
-          <w:sz w:val="18"/>
-          <w:szCs w:val="18"/>
-          <w:highlight w:val="darkYellow"/>
-        </w:rPr>
-        <w:t>//</w:t>
-      </w:r>
-    </w:p>
-    <w:p>
-      <w:pPr>
-        <w:rPr>
-          <w:sz w:val="18"/>
-          <w:szCs w:val="18"/>
-        </w:rPr>
-      </w:pPr>
-      <w:r>
-        <w:rPr>
-          <w:sz w:val="18"/>
-          <w:szCs w:val="18"/>
-        </w:rPr>
-        <w:t>Kommentar</w:t>
-      </w:r>
-    </w:p>
-    <w:p>
-      <w:pPr>
-        <w:rPr>
-          <w:sz w:val="18"/>
-          <w:szCs w:val="18"/>
-        </w:rPr>
-      </w:pPr>
-      <w:proofErr w:type="spellStart"/>
-      <w:r>
-        <w:rPr>
-          <w:sz w:val="18"/>
-          <w:szCs w:val="18"/>
-          <w:highlight w:val="darkYellow"/>
-        </w:rPr>
-        <w:t>to_bin</w:t>
-      </w:r>
-      <w:proofErr w:type="spellEnd"/>
-    </w:p>
-    <w:p>
-      <w:pPr>
-        <w:rPr>
-          <w:sz w:val="18"/>
-          <w:szCs w:val="18"/>
-        </w:rPr>
-      </w:pPr>
-      <w:r>
-        <w:rPr>
-          <w:sz w:val="18"/>
-          <w:szCs w:val="18"/>
-        </w:rPr>
-        <w:t xml:space="preserve">Konvertiert die in der nächsten Zeile angegeben </w:t>
-      </w:r>
-      <w:proofErr w:type="spellStart"/>
-      <w:r>
-        <w:rPr>
-          <w:sz w:val="18"/>
-          <w:szCs w:val="18"/>
-        </w:rPr>
-        <w:t>Dezimahlzahl</w:t>
-      </w:r>
-      <w:proofErr w:type="spellEnd"/>
-      <w:r>
-        <w:rPr>
-          <w:sz w:val="18"/>
-          <w:szCs w:val="18"/>
-        </w:rPr>
-        <w:t xml:space="preserve"> in</w:t>
-      </w:r>
-      <w:r>
-        <w:rPr>
-          <w:sz w:val="18"/>
-          <w:szCs w:val="18"/>
-        </w:rPr>
-        <w:t xml:space="preserve"> die entsprechende Dualzahl</w:t>
-      </w:r>
-    </w:p>
-    <w:p>
-      <w:pPr>
-        <w:rPr>
-          <w:sz w:val="18"/>
-          <w:szCs w:val="18"/>
-        </w:rPr>
-      </w:pPr>
-      <w:proofErr w:type="spellStart"/>
-      <w:r>
-        <w:rPr>
-          <w:sz w:val="18"/>
-          <w:szCs w:val="18"/>
-          <w:highlight w:val="darkYellow"/>
-        </w:rPr>
-        <w:t>to_hex</w:t>
-      </w:r>
-      <w:proofErr w:type="spellEnd"/>
-    </w:p>
-    <w:p>
-      <w:pPr>
-        <w:rPr>
-          <w:sz w:val="18"/>
-          <w:szCs w:val="18"/>
-        </w:rPr>
-      </w:pPr>
-      <w:r>
-        <w:rPr>
-          <w:sz w:val="18"/>
-          <w:szCs w:val="18"/>
-        </w:rPr>
-        <w:t xml:space="preserve">Konvertiert die in der nächsten Zeile angegebene </w:t>
-      </w:r>
-      <w:r>
-        <w:rPr>
-          <w:sz w:val="18"/>
-          <w:szCs w:val="18"/>
-        </w:rPr>
-        <w:t xml:space="preserve">Dezimalzahl in die entsprechende </w:t>
-      </w:r>
-      <w:proofErr w:type="spellStart"/>
-      <w:r>
-        <w:rPr>
-          <w:sz w:val="18"/>
-          <w:szCs w:val="18"/>
-        </w:rPr>
-        <w:t>Hexadezimahlzahl</w:t>
-      </w:r>
-      <w:proofErr w:type="spellEnd"/>
-      <w:r>
-        <w:rPr>
-          <w:sz w:val="18"/>
-          <w:szCs w:val="18"/>
-        </w:rPr>
-        <w:t xml:space="preserve"> </w:t>
-      </w:r>
-    </w:p>
-    <w:p>
-      <w:pPr>
-        <w:rPr>
-          <w:sz w:val="18"/>
-          <w:szCs w:val="18"/>
-        </w:rPr>
-      </w:pPr>
-      <w:proofErr w:type="spellStart"/>
-      <w:r>
-        <w:rPr>
-          <w:sz w:val="18"/>
-          <w:szCs w:val="18"/>
-          <w:highlight w:val="darkYellow"/>
-        </w:rPr>
-        <w:t>to_oct</w:t>
-      </w:r>
-      <w:proofErr w:type="spellEnd"/>
-    </w:p>
-    <w:p>
-      <w:pPr>
-        <w:rPr>
-          <w:sz w:val="18"/>
-          <w:szCs w:val="18"/>
-        </w:rPr>
-      </w:pPr>
-      <w:r>
-        <w:rPr>
-          <w:sz w:val="18"/>
-          <w:szCs w:val="18"/>
-        </w:rPr>
-        <w:t xml:space="preserve">konvertiert die in der nächsten Zeile angegeben Dezimalzahl in die entsprechende </w:t>
-      </w:r>
-      <w:proofErr w:type="spellStart"/>
-      <w:r>
-        <w:rPr>
-          <w:sz w:val="18"/>
-          <w:szCs w:val="18"/>
-        </w:rPr>
-        <w:t>Oktalzahl</w:t>
-      </w:r>
-      <w:proofErr w:type="spellEnd"/>
-    </w:p>
-    <w:p>
-      <w:pPr>
-        <w:rPr>
-          <w:sz w:val="18"/>
-          <w:szCs w:val="18"/>
-        </w:rPr>
-      </w:pPr>
-      <w:r>
-        <w:rPr>
-          <w:sz w:val="18"/>
-          <w:szCs w:val="18"/>
-          <w:highlight w:val="darkYellow"/>
-        </w:rPr>
-        <w:t>hash_md5</w:t>
-      </w:r>
-    </w:p>
-    <w:p>
-      <w:pPr>
-        <w:rPr>
-          <w:sz w:val="18"/>
-          <w:szCs w:val="18"/>
-        </w:rPr>
-      </w:pPr>
-      <w:r>
-        <w:rPr>
-          <w:sz w:val="18"/>
-          <w:szCs w:val="18"/>
-        </w:rPr>
-        <w:t>Gibt den MD-5 Hash der in der nächsten Zeile angegebenen Zeichenkette aus.</w:t>
-      </w:r>
-    </w:p>
-    <w:p>
-      <w:pPr>
-        <w:rPr>
-          <w:sz w:val="18"/>
-          <w:szCs w:val="18"/>
-        </w:rPr>
-      </w:pPr>
-      <w:r>
-        <w:rPr>
-          <w:sz w:val="18"/>
-          <w:szCs w:val="18"/>
-          <w:highlight w:val="darkYellow"/>
-        </w:rPr>
         <w:t>h</w:t>
       </w:r>
       <w:r>
@@ -2224,7 +2251,6 @@
           <w:szCs w:val="18"/>
           <w:highlight w:val="darkYellow"/>
         </w:rPr>
-        <w:lastRenderedPageBreak/>
         <w:t>show_battery_percent</w:t>
       </w:r>
       <w:proofErr w:type="spellEnd"/>
@@ -2857,6 +2883,7 @@
           <w:szCs w:val="18"/>
           <w:highlight w:val="darkYellow"/>
         </w:rPr>
+        <w:lastRenderedPageBreak/>
         <w:t>only_alias_endswith</w:t>
       </w:r>
       <w:proofErr w:type="spellEnd"/>
@@ -2889,7 +2916,6 @@
           <w:szCs w:val="18"/>
           <w:highlight w:val="darkYellow"/>
         </w:rPr>
-        <w:lastRenderedPageBreak/>
         <w:t>hash_md5_alias</w:t>
       </w:r>
     </w:p>
@@ -3352,8 +3378,6 @@
         </w:rPr>
         <w:t xml:space="preserve"> aus </w:t>
       </w:r>
-      <w:bookmarkStart w:id="0" w:name="_GoBack"/>
-      <w:bookmarkEnd w:id="0"/>
     </w:p>
     <w:sectPr>
       <w:pgSz w:w="11906" w:h="16838"/>
@@ -4117,7 +4141,7 @@
 </file>
 
 <file path=customXml/itemProps1.xml><?xml version="1.0" encoding="utf-8"?>
-<ds:datastoreItem xmlns:ds="http://schemas.openxmlformats.org/officeDocument/2006/customXml" ds:itemID="{D06263AB-AD58-4BDE-91AE-E6C74F791D44}">
+<ds:datastoreItem xmlns:ds="http://schemas.openxmlformats.org/officeDocument/2006/customXml" ds:itemID="{46738C29-D1D2-4D06-A10B-9D6B2C244DEC}">
   <ds:schemaRefs>
     <ds:schemaRef ds:uri="http://schemas.openxmlformats.org/officeDocument/2006/bibliography"/>
   </ds:schemaRefs>

</xml_diff>